<commit_message>
Se configura la visibilidad de las variables de las clases
</commit_message>
<xml_diff>
--- a/documentacion/manual_usuario.docx
+++ b/documentacion/manual_usuario.docx
@@ -5,7 +5,11 @@
     <w:sdt>
       <w:sdtPr>
         <w:rPr>
+          <w:rFonts w:eastAsiaTheme="minorHAnsi"/>
+          <w:kern w:val="2"/>
           <w:sz w:val="2"/>
+          <w:lang w:eastAsia="en-US"/>
+          <w14:ligatures w14:val="standardContextual"/>
         </w:rPr>
         <w:id w:val="-140351118"/>
         <w:docPartObj>
@@ -15,14 +19,11 @@
       </w:sdtPr>
       <w:sdtEndPr>
         <w:rPr>
-          <w:rFonts w:ascii="Times New Roman" w:eastAsiaTheme="minorHAnsi" w:hAnsi="Times New Roman" w:cs="Times New Roman"/>
+          <w:rFonts w:ascii="Times New Roman" w:hAnsi="Times New Roman" w:cs="Times New Roman"/>
           <w:b/>
           <w:bCs/>
-          <w:kern w:val="2"/>
-          <w:sz w:val="24"/>
-          <w:szCs w:val="24"/>
-          <w:lang w:eastAsia="en-US"/>
-          <w14:ligatures w14:val="standardContextual"/>
+          <w:sz w:val="24"/>
+          <w:szCs w:val="24"/>
         </w:rPr>
       </w:sdtEndPr>
       <w:sdtContent>
@@ -1165,7 +1166,13 @@
     <w:sdt>
       <w:sdtPr>
         <w:rPr>
-          <w:lang w:val="es-ES"/>
+          <w:rFonts w:asciiTheme="minorHAnsi" w:eastAsiaTheme="minorHAnsi" w:hAnsiTheme="minorHAnsi" w:cstheme="minorBidi"/>
+          <w:color w:val="auto"/>
+          <w:kern w:val="2"/>
+          <w:sz w:val="22"/>
+          <w:szCs w:val="22"/>
+          <w:lang w:val="es-ES" w:eastAsia="en-US"/>
+          <w14:ligatures w14:val="standardContextual"/>
         </w:rPr>
         <w:id w:val="-2121908998"/>
         <w:docPartObj>
@@ -1175,15 +1182,8 @@
       </w:sdtPr>
       <w:sdtEndPr>
         <w:rPr>
-          <w:rFonts w:asciiTheme="minorHAnsi" w:eastAsiaTheme="minorHAnsi" w:hAnsiTheme="minorHAnsi" w:cstheme="minorBidi"/>
           <w:b/>
           <w:bCs/>
-          <w:color w:val="auto"/>
-          <w:kern w:val="2"/>
-          <w:sz w:val="22"/>
-          <w:szCs w:val="22"/>
-          <w:lang w:eastAsia="en-US"/>
-          <w14:ligatures w14:val="standardContextual"/>
         </w:rPr>
       </w:sdtEndPr>
       <w:sdtContent>
@@ -1207,15 +1207,30 @@
             </w:rPr>
           </w:pPr>
           <w:r>
+            <w:rPr>
+              <w:rFonts w:ascii="Times New Roman" w:hAnsi="Times New Roman" w:cs="Times New Roman"/>
+              <w:sz w:val="24"/>
+              <w:szCs w:val="24"/>
+            </w:rPr>
             <w:fldChar w:fldCharType="begin"/>
           </w:r>
           <w:r>
+            <w:rPr>
+              <w:rFonts w:ascii="Times New Roman" w:hAnsi="Times New Roman" w:cs="Times New Roman"/>
+              <w:sz w:val="24"/>
+              <w:szCs w:val="24"/>
+            </w:rPr>
             <w:instrText xml:space="preserve"> TOC \o "1-3" \h \z \u </w:instrText>
           </w:r>
           <w:r>
+            <w:rPr>
+              <w:rFonts w:ascii="Times New Roman" w:hAnsi="Times New Roman" w:cs="Times New Roman"/>
+              <w:sz w:val="24"/>
+              <w:szCs w:val="24"/>
+            </w:rPr>
             <w:fldChar w:fldCharType="separate"/>
           </w:r>
-          <w:hyperlink w:anchor="_Toc162865888" w:history="1">
+          <w:hyperlink w:anchor="_Toc162944720" w:history="1">
             <w:r>
               <w:rPr>
                 <w:rStyle w:val="Hipervnculo"/>
@@ -1224,7 +1239,7 @@
                 <w:sz w:val="24"/>
                 <w:szCs w:val="24"/>
               </w:rPr>
-              <w:t>Introducción</w:t>
+              <w:t>Alcance del Proyecto</w:t>
             </w:r>
             <w:r>
               <w:rPr>
@@ -1254,7 +1269,7 @@
                 <w:sz w:val="24"/>
                 <w:szCs w:val="24"/>
               </w:rPr>
-              <w:instrText xml:space="preserve"> PAGEREF _Toc162865888 \h </w:instrText>
+              <w:instrText xml:space="preserve"> PAGEREF _Toc162944720 \h </w:instrText>
             </w:r>
             <w:r>
               <w:rPr>
@@ -1311,7 +1326,199 @@
               <w:lang w:eastAsia="es-CO"/>
             </w:rPr>
           </w:pPr>
-          <w:hyperlink w:anchor="_Toc162865889" w:history="1">
+          <w:hyperlink w:anchor="_Toc162944721" w:history="1">
+            <w:r>
+              <w:rPr>
+                <w:rStyle w:val="Hipervnculo"/>
+                <w:rFonts w:ascii="Times New Roman" w:hAnsi="Times New Roman" w:cs="Times New Roman"/>
+                <w:noProof/>
+                <w:sz w:val="24"/>
+                <w:szCs w:val="24"/>
+              </w:rPr>
+              <w:t>Introducción</w:t>
+            </w:r>
+            <w:r>
+              <w:rPr>
+                <w:rFonts w:ascii="Times New Roman" w:hAnsi="Times New Roman" w:cs="Times New Roman"/>
+                <w:noProof/>
+                <w:webHidden/>
+                <w:sz w:val="24"/>
+                <w:szCs w:val="24"/>
+              </w:rPr>
+              <w:tab/>
+            </w:r>
+            <w:r>
+              <w:rPr>
+                <w:rFonts w:ascii="Times New Roman" w:hAnsi="Times New Roman" w:cs="Times New Roman"/>
+                <w:noProof/>
+                <w:webHidden/>
+                <w:sz w:val="24"/>
+                <w:szCs w:val="24"/>
+              </w:rPr>
+              <w:fldChar w:fldCharType="begin"/>
+            </w:r>
+            <w:r>
+              <w:rPr>
+                <w:rFonts w:ascii="Times New Roman" w:hAnsi="Times New Roman" w:cs="Times New Roman"/>
+                <w:noProof/>
+                <w:webHidden/>
+                <w:sz w:val="24"/>
+                <w:szCs w:val="24"/>
+              </w:rPr>
+              <w:instrText xml:space="preserve"> PAGEREF _Toc162944721 \h </w:instrText>
+            </w:r>
+            <w:r>
+              <w:rPr>
+                <w:rFonts w:ascii="Times New Roman" w:hAnsi="Times New Roman" w:cs="Times New Roman"/>
+                <w:noProof/>
+                <w:webHidden/>
+                <w:sz w:val="24"/>
+                <w:szCs w:val="24"/>
+              </w:rPr>
+            </w:r>
+            <w:r>
+              <w:rPr>
+                <w:rFonts w:ascii="Times New Roman" w:hAnsi="Times New Roman" w:cs="Times New Roman"/>
+                <w:noProof/>
+                <w:webHidden/>
+                <w:sz w:val="24"/>
+                <w:szCs w:val="24"/>
+              </w:rPr>
+              <w:fldChar w:fldCharType="separate"/>
+            </w:r>
+            <w:r>
+              <w:rPr>
+                <w:rFonts w:ascii="Times New Roman" w:hAnsi="Times New Roman" w:cs="Times New Roman"/>
+                <w:noProof/>
+                <w:webHidden/>
+                <w:sz w:val="24"/>
+                <w:szCs w:val="24"/>
+              </w:rPr>
+              <w:t>2</w:t>
+            </w:r>
+            <w:r>
+              <w:rPr>
+                <w:rFonts w:ascii="Times New Roman" w:hAnsi="Times New Roman" w:cs="Times New Roman"/>
+                <w:noProof/>
+                <w:webHidden/>
+                <w:sz w:val="24"/>
+                <w:szCs w:val="24"/>
+              </w:rPr>
+              <w:fldChar w:fldCharType="end"/>
+            </w:r>
+          </w:hyperlink>
+        </w:p>
+        <w:p>
+          <w:pPr>
+            <w:pStyle w:val="TDC1"/>
+            <w:tabs>
+              <w:tab w:val="right" w:leader="dot" w:pos="9394"/>
+            </w:tabs>
+            <w:rPr>
+              <w:rFonts w:ascii="Times New Roman" w:eastAsiaTheme="minorEastAsia" w:hAnsi="Times New Roman" w:cs="Times New Roman"/>
+              <w:noProof/>
+              <w:sz w:val="28"/>
+              <w:szCs w:val="28"/>
+              <w:lang w:eastAsia="es-CO"/>
+            </w:rPr>
+          </w:pPr>
+          <w:hyperlink w:anchor="_Toc162944722" w:history="1">
+            <w:r>
+              <w:rPr>
+                <w:rStyle w:val="Hipervnculo"/>
+                <w:rFonts w:ascii="Times New Roman" w:hAnsi="Times New Roman" w:cs="Times New Roman"/>
+                <w:noProof/>
+                <w:sz w:val="24"/>
+                <w:szCs w:val="24"/>
+              </w:rPr>
+              <w:t>Objetivos</w:t>
+            </w:r>
+            <w:r>
+              <w:rPr>
+                <w:rFonts w:ascii="Times New Roman" w:hAnsi="Times New Roman" w:cs="Times New Roman"/>
+                <w:noProof/>
+                <w:webHidden/>
+                <w:sz w:val="24"/>
+                <w:szCs w:val="24"/>
+              </w:rPr>
+              <w:tab/>
+            </w:r>
+            <w:r>
+              <w:rPr>
+                <w:rFonts w:ascii="Times New Roman" w:hAnsi="Times New Roman" w:cs="Times New Roman"/>
+                <w:noProof/>
+                <w:webHidden/>
+                <w:sz w:val="24"/>
+                <w:szCs w:val="24"/>
+              </w:rPr>
+              <w:fldChar w:fldCharType="begin"/>
+            </w:r>
+            <w:r>
+              <w:rPr>
+                <w:rFonts w:ascii="Times New Roman" w:hAnsi="Times New Roman" w:cs="Times New Roman"/>
+                <w:noProof/>
+                <w:webHidden/>
+                <w:sz w:val="24"/>
+                <w:szCs w:val="24"/>
+              </w:rPr>
+              <w:instrText xml:space="preserve"> PAGEREF _Toc162944722 \h </w:instrText>
+            </w:r>
+            <w:r>
+              <w:rPr>
+                <w:rFonts w:ascii="Times New Roman" w:hAnsi="Times New Roman" w:cs="Times New Roman"/>
+                <w:noProof/>
+                <w:webHidden/>
+                <w:sz w:val="24"/>
+                <w:szCs w:val="24"/>
+              </w:rPr>
+            </w:r>
+            <w:r>
+              <w:rPr>
+                <w:rFonts w:ascii="Times New Roman" w:hAnsi="Times New Roman" w:cs="Times New Roman"/>
+                <w:noProof/>
+                <w:webHidden/>
+                <w:sz w:val="24"/>
+                <w:szCs w:val="24"/>
+              </w:rPr>
+              <w:fldChar w:fldCharType="separate"/>
+            </w:r>
+            <w:r>
+              <w:rPr>
+                <w:rFonts w:ascii="Times New Roman" w:hAnsi="Times New Roman" w:cs="Times New Roman"/>
+                <w:noProof/>
+                <w:webHidden/>
+                <w:sz w:val="24"/>
+                <w:szCs w:val="24"/>
+              </w:rPr>
+              <w:t>2</w:t>
+            </w:r>
+            <w:r>
+              <w:rPr>
+                <w:rFonts w:ascii="Times New Roman" w:hAnsi="Times New Roman" w:cs="Times New Roman"/>
+                <w:noProof/>
+                <w:webHidden/>
+                <w:sz w:val="24"/>
+                <w:szCs w:val="24"/>
+              </w:rPr>
+              <w:fldChar w:fldCharType="end"/>
+            </w:r>
+          </w:hyperlink>
+        </w:p>
+        <w:p>
+          <w:pPr>
+            <w:pStyle w:val="TDC1"/>
+            <w:tabs>
+              <w:tab w:val="right" w:leader="dot" w:pos="9394"/>
+            </w:tabs>
+            <w:rPr>
+              <w:rFonts w:ascii="Times New Roman" w:eastAsiaTheme="minorEastAsia" w:hAnsi="Times New Roman" w:cs="Times New Roman"/>
+              <w:noProof/>
+              <w:sz w:val="28"/>
+              <w:szCs w:val="28"/>
+              <w:lang w:eastAsia="es-CO"/>
+            </w:rPr>
+          </w:pPr>
+          <w:hyperlink w:anchor="_Toc162944723" w:history="1">
             <w:r>
               <w:rPr>
                 <w:rStyle w:val="Hipervnculo"/>
@@ -1350,7 +1557,7 @@
                 <w:sz w:val="24"/>
                 <w:szCs w:val="24"/>
               </w:rPr>
-              <w:instrText xml:space="preserve"> PAGEREF _Toc162865889 \h </w:instrText>
+              <w:instrText xml:space="preserve"> PAGEREF _Toc162944723 \h </w:instrText>
             </w:r>
             <w:r>
               <w:rPr>
@@ -1407,7 +1614,7 @@
               <w:lang w:eastAsia="es-CO"/>
             </w:rPr>
           </w:pPr>
-          <w:hyperlink w:anchor="_Toc162865890" w:history="1">
+          <w:hyperlink w:anchor="_Toc162944724" w:history="1">
             <w:r>
               <w:rPr>
                 <w:rStyle w:val="Hipervnculo"/>
@@ -1446,7 +1653,7 @@
                 <w:sz w:val="24"/>
                 <w:szCs w:val="24"/>
               </w:rPr>
-              <w:instrText xml:space="preserve"> PAGEREF _Toc162865890 \h </w:instrText>
+              <w:instrText xml:space="preserve"> PAGEREF _Toc162944724 \h </w:instrText>
             </w:r>
             <w:r>
               <w:rPr>
@@ -1503,7 +1710,7 @@
               <w:lang w:eastAsia="es-CO"/>
             </w:rPr>
           </w:pPr>
-          <w:hyperlink w:anchor="_Toc162865891" w:history="1">
+          <w:hyperlink w:anchor="_Toc162944725" w:history="1">
             <w:r>
               <w:rPr>
                 <w:rStyle w:val="Hipervnculo"/>
@@ -1542,7 +1749,7 @@
                 <w:sz w:val="24"/>
                 <w:szCs w:val="24"/>
               </w:rPr>
-              <w:instrText xml:space="preserve"> PAGEREF _Toc162865891 \h </w:instrText>
+              <w:instrText xml:space="preserve"> PAGEREF _Toc162944725 \h </w:instrText>
             </w:r>
             <w:r>
               <w:rPr>
@@ -1599,7 +1806,7 @@
               <w:lang w:eastAsia="es-CO"/>
             </w:rPr>
           </w:pPr>
-          <w:hyperlink w:anchor="_Toc162865892" w:history="1">
+          <w:hyperlink w:anchor="_Toc162944726" w:history="1">
             <w:r>
               <w:rPr>
                 <w:rStyle w:val="Hipervnculo"/>
@@ -1638,7 +1845,7 @@
                 <w:sz w:val="24"/>
                 <w:szCs w:val="24"/>
               </w:rPr>
-              <w:instrText xml:space="preserve"> PAGEREF _Toc162865892 \h </w:instrText>
+              <w:instrText xml:space="preserve"> PAGEREF _Toc162944726 \h </w:instrText>
             </w:r>
             <w:r>
               <w:rPr>
@@ -1695,7 +1902,7 @@
               <w:lang w:eastAsia="es-CO"/>
             </w:rPr>
           </w:pPr>
-          <w:hyperlink w:anchor="_Toc162865893" w:history="1">
+          <w:hyperlink w:anchor="_Toc162944727" w:history="1">
             <w:r>
               <w:rPr>
                 <w:rStyle w:val="Hipervnculo"/>
@@ -1734,7 +1941,7 @@
                 <w:sz w:val="24"/>
                 <w:szCs w:val="24"/>
               </w:rPr>
-              <w:instrText xml:space="preserve"> PAGEREF _Toc162865893 \h </w:instrText>
+              <w:instrText xml:space="preserve"> PAGEREF _Toc162944727 \h </w:instrText>
             </w:r>
             <w:r>
               <w:rPr>
@@ -1791,7 +1998,7 @@
               <w:lang w:eastAsia="es-CO"/>
             </w:rPr>
           </w:pPr>
-          <w:hyperlink w:anchor="_Toc162865894" w:history="1">
+          <w:hyperlink w:anchor="_Toc162944728" w:history="1">
             <w:r>
               <w:rPr>
                 <w:rStyle w:val="Hipervnculo"/>
@@ -1830,7 +2037,7 @@
                 <w:sz w:val="24"/>
                 <w:szCs w:val="24"/>
               </w:rPr>
-              <w:instrText xml:space="preserve"> PAGEREF _Toc162865894 \h </w:instrText>
+              <w:instrText xml:space="preserve"> PAGEREF _Toc162944728 \h </w:instrText>
             </w:r>
             <w:r>
               <w:rPr>
@@ -1887,7 +2094,7 @@
               <w:lang w:eastAsia="es-CO"/>
             </w:rPr>
           </w:pPr>
-          <w:hyperlink w:anchor="_Toc162865895" w:history="1">
+          <w:hyperlink w:anchor="_Toc162944729" w:history="1">
             <w:r>
               <w:rPr>
                 <w:rStyle w:val="Hipervnculo"/>
@@ -1926,7 +2133,7 @@
                 <w:sz w:val="24"/>
                 <w:szCs w:val="24"/>
               </w:rPr>
-              <w:instrText xml:space="preserve"> PAGEREF _Toc162865895 \h </w:instrText>
+              <w:instrText xml:space="preserve"> PAGEREF _Toc162944729 \h </w:instrText>
             </w:r>
             <w:r>
               <w:rPr>
@@ -1983,7 +2190,7 @@
               <w:lang w:eastAsia="es-CO"/>
             </w:rPr>
           </w:pPr>
-          <w:hyperlink w:anchor="_Toc162865896" w:history="1">
+          <w:hyperlink w:anchor="_Toc162944730" w:history="1">
             <w:r>
               <w:rPr>
                 <w:rStyle w:val="Hipervnculo"/>
@@ -2022,7 +2229,7 @@
                 <w:sz w:val="24"/>
                 <w:szCs w:val="24"/>
               </w:rPr>
-              <w:instrText xml:space="preserve"> PAGEREF _Toc162865896 \h </w:instrText>
+              <w:instrText xml:space="preserve"> PAGEREF _Toc162944730 \h </w:instrText>
             </w:r>
             <w:r>
               <w:rPr>
@@ -2068,8 +2275,11 @@
         <w:p>
           <w:r>
             <w:rPr>
+              <w:rFonts w:ascii="Times New Roman" w:hAnsi="Times New Roman" w:cs="Times New Roman"/>
               <w:b/>
               <w:bCs/>
+              <w:sz w:val="24"/>
+              <w:szCs w:val="24"/>
               <w:lang w:val="es-ES"/>
             </w:rPr>
             <w:fldChar w:fldCharType="end"/>
@@ -2142,74 +2352,112 @@
         <w:br w:type="page"/>
       </w:r>
     </w:p>
+    <w:p>
+      <w:pPr>
+        <w:pStyle w:val="titulo"/>
+      </w:pPr>
+      <w:bookmarkStart w:id="0" w:name="_Toc162944720"/>
+      <w:r>
+        <w:lastRenderedPageBreak/>
+        <w:t>Alcance del Proyecto</w:t>
+      </w:r>
+      <w:bookmarkEnd w:id="0"/>
+    </w:p>
     <w:p/>
     <w:p>
+      <w:r>
+        <w:t>Plataforma de Control de Asistencia para la Universidad Nacional de Colombia, Sede Medellín</w:t>
+      </w:r>
+    </w:p>
+    <w:p/>
+    <w:p>
       <w:pPr>
         <w:pStyle w:val="titulo"/>
       </w:pPr>
-      <w:bookmarkStart w:id="0" w:name="_Toc162865888"/>
+      <w:bookmarkStart w:id="1" w:name="_Toc162944721"/>
       <w:r>
         <w:t>Introducción</w:t>
       </w:r>
-      <w:bookmarkEnd w:id="0"/>
-    </w:p>
-    <w:p>
-      <w:pPr>
-        <w:rPr>
-          <w:rFonts w:ascii="Times New Roman" w:hAnsi="Times New Roman" w:cs="Times New Roman"/>
-          <w:sz w:val="24"/>
-          <w:szCs w:val="24"/>
-        </w:rPr>
-      </w:pPr>
-    </w:p>
-    <w:p>
-      <w:pPr>
-        <w:rPr>
-          <w:rFonts w:ascii="Times New Roman" w:hAnsi="Times New Roman" w:cs="Times New Roman"/>
-          <w:sz w:val="24"/>
-          <w:szCs w:val="24"/>
-        </w:rPr>
-      </w:pPr>
-      <w:r>
-        <w:rPr>
-          <w:rFonts w:ascii="Times New Roman" w:hAnsi="Times New Roman" w:cs="Times New Roman"/>
-          <w:sz w:val="24"/>
-          <w:szCs w:val="24"/>
-        </w:rPr>
-        <w:t xml:space="preserve">El presente manual de usuario tiene como </w:t>
-      </w:r>
-      <w:r>
-        <w:rPr>
-          <w:rFonts w:ascii="Times New Roman" w:hAnsi="Times New Roman" w:cs="Times New Roman"/>
-          <w:sz w:val="24"/>
-          <w:szCs w:val="24"/>
-        </w:rPr>
-        <w:t>finalidad</w:t>
-      </w:r>
-      <w:r>
-        <w:rPr>
-          <w:rFonts w:ascii="Times New Roman" w:hAnsi="Times New Roman" w:cs="Times New Roman"/>
-          <w:sz w:val="24"/>
-          <w:szCs w:val="24"/>
-        </w:rPr>
-        <w:t xml:space="preserve"> dar a conocer de manera detallada</w:t>
-      </w:r>
-      <w:r>
-        <w:rPr>
-          <w:rFonts w:ascii="Times New Roman" w:hAnsi="Times New Roman" w:cs="Times New Roman"/>
-          <w:sz w:val="24"/>
-          <w:szCs w:val="24"/>
-        </w:rPr>
-        <w:t xml:space="preserve"> el funcionamiento de la plataforma web para tomar asistencia “AsistenciaUN”, tanto para los profesores como para los estudiantes</w:t>
-      </w:r>
-      <w:r>
-        <w:rPr>
-          <w:rFonts w:ascii="Times New Roman" w:hAnsi="Times New Roman" w:cs="Times New Roman"/>
-          <w:sz w:val="24"/>
-          <w:szCs w:val="24"/>
-        </w:rPr>
-        <w:t>.</w:t>
-      </w:r>
+      <w:bookmarkEnd w:id="1"/>
+    </w:p>
+    <w:p/>
+    <w:p>
+      <w:r>
+        <w:t>El propósito de este proyecto es desarrollar una plataforma web que permita controlar y gestionar la asistencia de los estudiantes a las clases en la Universidad Nacional de Colombia, Sede Medellín. La plataforma proporcionará información detallada sobre los porcentajes de asistencia tanto a nivel de grupo como a nivel individual de los estudiantes.</w:t>
+      </w:r>
+    </w:p>
+    <w:p/>
+    <w:p>
+      <w:pPr>
+        <w:pStyle w:val="titulo"/>
+      </w:pPr>
+      <w:bookmarkStart w:id="2" w:name="_Toc162944722"/>
+      <w:r>
+        <w:t>Objetivos</w:t>
+      </w:r>
+      <w:bookmarkEnd w:id="2"/>
+    </w:p>
+    <w:p>
+      <w:pPr>
+        <w:pStyle w:val="Prrafodelista"/>
+      </w:pPr>
+    </w:p>
+    <w:p>
+      <w:pPr>
+        <w:pStyle w:val="Prrafodelista"/>
+        <w:numPr>
+          <w:ilvl w:val="0"/>
+          <w:numId w:val="2"/>
+        </w:numPr>
+      </w:pPr>
+      <w:r>
+        <w:t>Desarrollar una plataforma web intuitiva y fácil de usar para tomar la asistencia de los estudiantes.</w:t>
+      </w:r>
+    </w:p>
+    <w:p>
+      <w:pPr>
+        <w:pStyle w:val="Prrafodelista"/>
+        <w:numPr>
+          <w:ilvl w:val="0"/>
+          <w:numId w:val="2"/>
+        </w:numPr>
+      </w:pPr>
+      <w:r>
+        <w:t>Proporcionar información sobre los porcentajes de asistencia a nivel de grupo y de estudiantes.</w:t>
+      </w:r>
+    </w:p>
+    <w:p>
+      <w:pPr>
+        <w:pStyle w:val="Prrafodelista"/>
+        <w:numPr>
+          <w:ilvl w:val="0"/>
+          <w:numId w:val="2"/>
+        </w:numPr>
+      </w:pPr>
+      <w:r>
+        <w:t>Facilitar a los profesores de la universidad una herramienta eficiente para gestionar la asistencia a las clases.</w:t>
+      </w:r>
+    </w:p>
+    <w:p>
+      <w:pPr>
+        <w:pStyle w:val="Prrafodelista"/>
+        <w:numPr>
+          <w:ilvl w:val="0"/>
+          <w:numId w:val="2"/>
+        </w:numPr>
+      </w:pPr>
+      <w:r>
+        <w:t>Mejorar la eficiencia en el proceso de seguimiento de la asistencia, reduciendo la carga administrativa manual.</w:t>
+      </w:r>
+    </w:p>
+    <w:p>
+      <w:pPr>
+        <w:rPr>
+          <w:rFonts w:ascii="Times New Roman" w:hAnsi="Times New Roman" w:cs="Times New Roman"/>
+          <w:sz w:val="24"/>
+          <w:szCs w:val="24"/>
+        </w:rPr>
+      </w:pPr>
       <w:r>
         <w:rPr>
           <w:rFonts w:ascii="Times New Roman" w:hAnsi="Times New Roman" w:cs="Times New Roman"/>
@@ -2221,12 +2469,12 @@
       <w:pPr>
         <w:pStyle w:val="titulo"/>
       </w:pPr>
-      <w:bookmarkStart w:id="1" w:name="_Toc162865889"/>
+      <w:bookmarkStart w:id="3" w:name="_Toc162944723"/>
       <w:r>
         <w:lastRenderedPageBreak/>
         <w:t>Registro de Profesores</w:t>
       </w:r>
-      <w:bookmarkEnd w:id="1"/>
+      <w:bookmarkEnd w:id="3"/>
     </w:p>
     <w:p>
       <w:pPr>
@@ -2413,7 +2661,23 @@
           <w:sz w:val="24"/>
           <w:szCs w:val="24"/>
         </w:rPr>
-        <w:t>cargara un formulario de registro donde debe ingresar los datos correspondientes para poder registrarse como profesor</w:t>
+        <w:t>cargar</w:t>
+      </w:r>
+      <w:r>
+        <w:rPr>
+          <w:rFonts w:ascii="Times New Roman" w:hAnsi="Times New Roman" w:cs="Times New Roman"/>
+          <w:sz w:val="24"/>
+          <w:szCs w:val="24"/>
+        </w:rPr>
+        <w:t>á</w:t>
+      </w:r>
+      <w:r>
+        <w:rPr>
+          <w:rFonts w:ascii="Times New Roman" w:hAnsi="Times New Roman" w:cs="Times New Roman"/>
+          <w:sz w:val="24"/>
+          <w:szCs w:val="24"/>
+        </w:rPr>
+        <w:t xml:space="preserve"> un formulario de registro donde debe ingresar los datos correspondientes para poder registrarse como profesor</w:t>
       </w:r>
       <w:r>
         <w:rPr>
@@ -2611,12 +2875,12 @@
       <w:pPr>
         <w:pStyle w:val="titulo"/>
       </w:pPr>
-      <w:bookmarkStart w:id="2" w:name="_Toc162865890"/>
+      <w:bookmarkStart w:id="4" w:name="_Toc162944724"/>
       <w:r>
         <w:lastRenderedPageBreak/>
         <w:t>Crear Cursos y Grupos</w:t>
       </w:r>
-      <w:bookmarkEnd w:id="2"/>
+      <w:bookmarkEnd w:id="4"/>
     </w:p>
     <w:p>
       <w:pPr>
@@ -2639,6 +2903,7 @@
         </w:rPr>
         <w:t xml:space="preserve">Para crear un curso, se debe dar </w:t>
       </w:r>
+      <w:proofErr w:type="spellStart"/>
       <w:proofErr w:type="gramStart"/>
       <w:r>
         <w:rPr>
@@ -2648,6 +2913,7 @@
         </w:rPr>
         <w:t>click</w:t>
       </w:r>
+      <w:proofErr w:type="spellEnd"/>
       <w:proofErr w:type="gramEnd"/>
       <w:r>
         <w:rPr>
@@ -2906,6 +3172,56 @@
         </w:rPr>
         <w:t>El archivo de Excel debe contener el siguiente formato para que se carguen correctamente los estudiantes</w:t>
       </w:r>
+      <w:r>
+        <w:rPr>
+          <w:rFonts w:ascii="Times New Roman" w:hAnsi="Times New Roman" w:cs="Times New Roman"/>
+          <w:sz w:val="24"/>
+          <w:szCs w:val="24"/>
+        </w:rPr>
+        <w:t xml:space="preserve">. </w:t>
+      </w:r>
+      <w:r>
+        <w:rPr>
+          <w:rFonts w:ascii="Times New Roman" w:hAnsi="Times New Roman" w:cs="Times New Roman"/>
+          <w:sz w:val="24"/>
+          <w:szCs w:val="24"/>
+        </w:rPr>
+        <w:t xml:space="preserve">En caso de que el </w:t>
+      </w:r>
+      <w:proofErr w:type="spellStart"/>
+      <w:r>
+        <w:rPr>
+          <w:rFonts w:ascii="Times New Roman" w:hAnsi="Times New Roman" w:cs="Times New Roman"/>
+          <w:sz w:val="24"/>
+          <w:szCs w:val="24"/>
+        </w:rPr>
+        <w:t>excel</w:t>
+      </w:r>
+      <w:proofErr w:type="spellEnd"/>
+      <w:r>
+        <w:rPr>
+          <w:rFonts w:ascii="Times New Roman" w:hAnsi="Times New Roman" w:cs="Times New Roman"/>
+          <w:sz w:val="24"/>
+          <w:szCs w:val="24"/>
+        </w:rPr>
+        <w:t xml:space="preserve"> no cumpla con el formato, los estudiantes no se cargar</w:t>
+      </w:r>
+      <w:r>
+        <w:rPr>
+          <w:rFonts w:ascii="Times New Roman" w:hAnsi="Times New Roman" w:cs="Times New Roman"/>
+          <w:sz w:val="24"/>
+          <w:szCs w:val="24"/>
+        </w:rPr>
+        <w:t xml:space="preserve">án al grupo </w:t>
+      </w:r>
+      <w:r>
+        <w:rPr>
+          <w:rFonts w:ascii="Times New Roman" w:hAnsi="Times New Roman" w:cs="Times New Roman"/>
+          <w:sz w:val="24"/>
+          <w:szCs w:val="24"/>
+        </w:rPr>
+        <w:t>y se deben ingresar desde el formulario de actualizar estudiantes</w:t>
+      </w:r>
     </w:p>
     <w:p>
       <w:pPr>
@@ -2981,7 +3297,97 @@
           <w:szCs w:val="24"/>
         </w:rPr>
         <w:lastRenderedPageBreak/>
-        <w:t>Este formato debe contener el Apellido seguido de una coma y el nombre, en la segunda columna debe ir el documento del estudiante, en la tercera columna debe ir el código del plan – Nombre del plan, y en la quinta columna debe ir el correo. (Este es el formato que proporciona el SIA cuando se saca el exporte de estudiantes)</w:t>
+        <w:t>Este formato debe contener</w:t>
+      </w:r>
+      <w:r>
+        <w:rPr>
+          <w:rFonts w:ascii="Times New Roman" w:hAnsi="Times New Roman" w:cs="Times New Roman"/>
+          <w:sz w:val="24"/>
+          <w:szCs w:val="24"/>
+        </w:rPr>
+        <w:t xml:space="preserve"> en la </w:t>
+      </w:r>
+      <w:proofErr w:type="gramStart"/>
+      <w:r>
+        <w:rPr>
+          <w:rFonts w:ascii="Times New Roman" w:hAnsi="Times New Roman" w:cs="Times New Roman"/>
+          <w:sz w:val="24"/>
+          <w:szCs w:val="24"/>
+        </w:rPr>
+        <w:t>primer columna</w:t>
+      </w:r>
+      <w:proofErr w:type="gramEnd"/>
+      <w:r>
+        <w:rPr>
+          <w:rFonts w:ascii="Times New Roman" w:hAnsi="Times New Roman" w:cs="Times New Roman"/>
+          <w:sz w:val="24"/>
+          <w:szCs w:val="24"/>
+        </w:rPr>
+        <w:t xml:space="preserve"> </w:t>
+      </w:r>
+      <w:r>
+        <w:rPr>
+          <w:rFonts w:ascii="Times New Roman" w:hAnsi="Times New Roman" w:cs="Times New Roman"/>
+          <w:sz w:val="24"/>
+          <w:szCs w:val="24"/>
+        </w:rPr>
+        <w:t xml:space="preserve">los apellidos </w:t>
+      </w:r>
+      <w:r>
+        <w:rPr>
+          <w:rFonts w:ascii="Times New Roman" w:hAnsi="Times New Roman" w:cs="Times New Roman"/>
+          <w:sz w:val="24"/>
+          <w:szCs w:val="24"/>
+        </w:rPr>
+        <w:t>seguido</w:t>
+      </w:r>
+      <w:r>
+        <w:rPr>
+          <w:rFonts w:ascii="Times New Roman" w:hAnsi="Times New Roman" w:cs="Times New Roman"/>
+          <w:sz w:val="24"/>
+          <w:szCs w:val="24"/>
+        </w:rPr>
+        <w:t>s</w:t>
+      </w:r>
+      <w:r>
+        <w:rPr>
+          <w:rFonts w:ascii="Times New Roman" w:hAnsi="Times New Roman" w:cs="Times New Roman"/>
+          <w:sz w:val="24"/>
+          <w:szCs w:val="24"/>
+        </w:rPr>
+        <w:t xml:space="preserve"> de una coma y </w:t>
+      </w:r>
+      <w:r>
+        <w:rPr>
+          <w:rFonts w:ascii="Times New Roman" w:hAnsi="Times New Roman" w:cs="Times New Roman"/>
+          <w:sz w:val="24"/>
+          <w:szCs w:val="24"/>
+        </w:rPr>
+        <w:t>los</w:t>
+      </w:r>
+      <w:r>
+        <w:rPr>
+          <w:rFonts w:ascii="Times New Roman" w:hAnsi="Times New Roman" w:cs="Times New Roman"/>
+          <w:sz w:val="24"/>
+          <w:szCs w:val="24"/>
+        </w:rPr>
+        <w:t xml:space="preserve"> nombre</w:t>
+      </w:r>
+      <w:r>
+        <w:rPr>
+          <w:rFonts w:ascii="Times New Roman" w:hAnsi="Times New Roman" w:cs="Times New Roman"/>
+          <w:sz w:val="24"/>
+          <w:szCs w:val="24"/>
+        </w:rPr>
+        <w:t>s</w:t>
+      </w:r>
+      <w:r>
+        <w:rPr>
+          <w:rFonts w:ascii="Times New Roman" w:hAnsi="Times New Roman" w:cs="Times New Roman"/>
+          <w:sz w:val="24"/>
+          <w:szCs w:val="24"/>
+        </w:rPr>
+        <w:t>, en la segunda columna debe ir el documento del estudiante, en la tercer columna debe ir el código del plan – Nombre del plan, y en la quinta columna debe ir el correo. (Este es el formato que proporciona el SIA cuando se saca el exporte de estudiantes)</w:t>
       </w:r>
     </w:p>
     <w:p>
@@ -3093,6 +3499,7 @@
         </w:rPr>
         <w:t xml:space="preserve">dando </w:t>
       </w:r>
+      <w:proofErr w:type="spellStart"/>
       <w:proofErr w:type="gramStart"/>
       <w:r>
         <w:rPr>
@@ -3102,6 +3509,7 @@
         </w:rPr>
         <w:t>click</w:t>
       </w:r>
+      <w:proofErr w:type="spellEnd"/>
       <w:proofErr w:type="gramEnd"/>
       <w:r>
         <w:rPr>
@@ -3109,7 +3517,25 @@
           <w:sz w:val="24"/>
           <w:szCs w:val="24"/>
         </w:rPr>
-        <w:t xml:space="preserve"> en el bóton “Crear Grupo” que se encuentra en la parte inferior derecha del curso</w:t>
+        <w:t xml:space="preserve"> en el </w:t>
+      </w:r>
+      <w:proofErr w:type="spellStart"/>
+      <w:r>
+        <w:rPr>
+          <w:rFonts w:ascii="Times New Roman" w:hAnsi="Times New Roman" w:cs="Times New Roman"/>
+          <w:sz w:val="24"/>
+          <w:szCs w:val="24"/>
+        </w:rPr>
+        <w:t>bóton</w:t>
+      </w:r>
+      <w:proofErr w:type="spellEnd"/>
+      <w:r>
+        <w:rPr>
+          <w:rFonts w:ascii="Times New Roman" w:hAnsi="Times New Roman" w:cs="Times New Roman"/>
+          <w:sz w:val="24"/>
+          <w:szCs w:val="24"/>
+        </w:rPr>
+        <w:t xml:space="preserve"> “Crear Grupo” que se encuentra en la parte inferior derecha del curso</w:t>
       </w:r>
     </w:p>
     <w:p>
@@ -3317,12 +3743,12 @@
       <w:pPr>
         <w:pStyle w:val="titulo"/>
       </w:pPr>
-      <w:bookmarkStart w:id="3" w:name="_Toc162865891"/>
+      <w:bookmarkStart w:id="5" w:name="_Toc162944725"/>
       <w:r>
         <w:lastRenderedPageBreak/>
         <w:t>Crear Asistencia</w:t>
       </w:r>
-      <w:bookmarkEnd w:id="3"/>
+      <w:bookmarkEnd w:id="5"/>
     </w:p>
     <w:p>
       <w:pPr>
@@ -3584,6 +4010,7 @@
         </w:rPr>
         <w:t xml:space="preserve">, primero debe seleccionar el grupo y darle </w:t>
       </w:r>
+      <w:proofErr w:type="spellStart"/>
       <w:proofErr w:type="gramStart"/>
       <w:r>
         <w:rPr>
@@ -3593,6 +4020,7 @@
         </w:rPr>
         <w:t>click</w:t>
       </w:r>
+      <w:proofErr w:type="spellEnd"/>
       <w:proofErr w:type="gramEnd"/>
       <w:r>
         <w:rPr>
@@ -3669,16 +4097,16 @@
         <mc:AlternateContent>
           <mc:Choice Requires="wps">
             <w:drawing>
-              <wp:anchor distT="0" distB="0" distL="114300" distR="114300" simplePos="0" relativeHeight="251671552" behindDoc="0" locked="0" layoutInCell="1" allowOverlap="1" wp14:anchorId="2C5E208A" wp14:editId="0CD99BC7">
+              <wp:anchor distT="0" distB="0" distL="114300" distR="114300" simplePos="0" relativeHeight="251671552" behindDoc="0" locked="0" layoutInCell="1" allowOverlap="1" wp14:anchorId="2C5E208A" wp14:editId="5584DD60">
                 <wp:simplePos x="0" y="0"/>
                 <wp:positionH relativeFrom="column">
-                  <wp:posOffset>5674459</wp:posOffset>
+                  <wp:posOffset>5700396</wp:posOffset>
                 </wp:positionH>
                 <wp:positionV relativeFrom="paragraph">
-                  <wp:posOffset>572135</wp:posOffset>
+                  <wp:posOffset>713105</wp:posOffset>
                 </wp:positionV>
-                <wp:extent cx="45719" cy="266700"/>
-                <wp:effectExtent l="38100" t="38100" r="50165" b="19050"/>
+                <wp:extent cx="45719" cy="210820"/>
+                <wp:effectExtent l="38100" t="38100" r="50165" b="17780"/>
                 <wp:wrapNone/>
                 <wp:docPr id="1023070989" name="Conector recto de flecha 3"/>
                 <wp:cNvGraphicFramePr/>
@@ -3689,7 +4117,7 @@
                       <wps:spPr>
                         <a:xfrm flipV="1">
                           <a:off x="0" y="0"/>
-                          <a:ext cx="45719" cy="266700"/>
+                          <a:ext cx="45719" cy="210820"/>
                         </a:xfrm>
                         <a:prstGeom prst="straightConnector1">
                           <a:avLst/>
@@ -3730,7 +4158,11 @@
           </mc:Choice>
           <mc:Fallback>
             <w:pict>
-              <v:shape w14:anchorId="5DD6A362" id="Conector recto de flecha 3" o:spid="_x0000_s1026" type="#_x0000_t32" style="position:absolute;margin-left:446.8pt;margin-top:45.05pt;width:3.6pt;height:21pt;flip:y;z-index:251671552;visibility:visible;mso-wrap-style:square;mso-width-percent:0;mso-height-percent:0;mso-wrap-distance-left:9pt;mso-wrap-distance-top:0;mso-wrap-distance-right:9pt;mso-wrap-distance-bottom:0;mso-position-horizontal:absolute;mso-position-horizontal-relative:text;mso-position-vertical:absolute;mso-position-vertical-relative:text;mso-width-percent:0;mso-height-percent:0;mso-width-relative:margin;mso-height-relative:margin" o:gfxdata="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" strokecolor="red" strokeweight="1.5pt">
+              <v:shapetype w14:anchorId="788F91AD" id="_x0000_t32" coordsize="21600,21600" o:spt="32" o:oned="t" path="m,l21600,21600e" filled="f">
+                <v:path arrowok="t" fillok="f" o:connecttype="none"/>
+                <o:lock v:ext="edit" shapetype="t"/>
+              </v:shapetype>
+              <v:shape id="Conector recto de flecha 3" o:spid="_x0000_s1026" type="#_x0000_t32" style="position:absolute;margin-left:448.85pt;margin-top:56.15pt;width:3.6pt;height:16.6pt;flip:y;z-index:251671552;visibility:visible;mso-wrap-style:square;mso-width-percent:0;mso-height-percent:0;mso-wrap-distance-left:9pt;mso-wrap-distance-top:0;mso-wrap-distance-right:9pt;mso-wrap-distance-bottom:0;mso-position-horizontal:absolute;mso-position-horizontal-relative:text;mso-position-vertical:absolute;mso-position-vertical-relative:text;mso-width-percent:0;mso-height-percent:0;mso-width-relative:margin;mso-height-relative:margin" o:gfxdata="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" strokecolor="red" strokeweight="1.5pt">
                 <v:stroke endarrow="block" joinstyle="miter"/>
               </v:shape>
             </w:pict>
@@ -3747,18 +4179,18 @@
         <mc:AlternateContent>
           <mc:Choice Requires="wps">
             <w:drawing>
-              <wp:anchor distT="0" distB="0" distL="114300" distR="114300" simplePos="0" relativeHeight="251669504" behindDoc="0" locked="0" layoutInCell="1" allowOverlap="1" wp14:anchorId="3120E2A9" wp14:editId="6C21B8FA">
+              <wp:anchor distT="0" distB="0" distL="114300" distR="114300" simplePos="0" relativeHeight="251706368" behindDoc="0" locked="0" layoutInCell="1" allowOverlap="1" wp14:anchorId="58C3C6F0" wp14:editId="144F24C0">
                 <wp:simplePos x="0" y="0"/>
                 <wp:positionH relativeFrom="column">
-                  <wp:posOffset>4333387</wp:posOffset>
+                  <wp:posOffset>3867150</wp:posOffset>
                 </wp:positionH>
                 <wp:positionV relativeFrom="paragraph">
-                  <wp:posOffset>882796</wp:posOffset>
+                  <wp:posOffset>1063625</wp:posOffset>
                 </wp:positionV>
-                <wp:extent cx="141214" cy="395653"/>
-                <wp:effectExtent l="38100" t="38100" r="30480" b="23495"/>
+                <wp:extent cx="68580" cy="287020"/>
+                <wp:effectExtent l="57150" t="38100" r="26670" b="17780"/>
                 <wp:wrapNone/>
-                <wp:docPr id="112551950" name="Conector recto de flecha 3"/>
+                <wp:docPr id="1422091686" name="Conector recto de flecha 3"/>
                 <wp:cNvGraphicFramePr/>
                 <a:graphic xmlns:a="http://schemas.openxmlformats.org/drawingml/2006/main">
                   <a:graphicData uri="http://schemas.microsoft.com/office/word/2010/wordprocessingShape">
@@ -3767,7 +4199,7 @@
                       <wps:spPr>
                         <a:xfrm flipH="1" flipV="1">
                           <a:off x="0" y="0"/>
-                          <a:ext cx="141214" cy="395653"/>
+                          <a:ext cx="68580" cy="287020"/>
                         </a:xfrm>
                         <a:prstGeom prst="straightConnector1">
                           <a:avLst/>
@@ -3808,7 +4240,7 @@
           </mc:Choice>
           <mc:Fallback>
             <w:pict>
-              <v:shape w14:anchorId="4526C9A0" id="Conector recto de flecha 3" o:spid="_x0000_s1026" type="#_x0000_t32" style="position:absolute;margin-left:341.2pt;margin-top:69.5pt;width:11.1pt;height:31.15pt;flip:x y;z-index:251669504;visibility:visible;mso-wrap-style:square;mso-width-percent:0;mso-height-percent:0;mso-wrap-distance-left:9pt;mso-wrap-distance-top:0;mso-wrap-distance-right:9pt;mso-wrap-distance-bottom:0;mso-position-horizontal:absolute;mso-position-horizontal-relative:text;mso-position-vertical:absolute;mso-position-vertical-relative:text;mso-width-percent:0;mso-height-percent:0;mso-width-relative:margin;mso-height-relative:margin" o:gfxdata="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" strokecolor="red" strokeweight="1.5pt">
+              <v:shape w14:anchorId="6010A3FE" id="Conector recto de flecha 3" o:spid="_x0000_s1026" type="#_x0000_t32" style="position:absolute;margin-left:304.5pt;margin-top:83.75pt;width:5.4pt;height:22.6pt;flip:x y;z-index:251706368;visibility:visible;mso-wrap-style:square;mso-width-percent:0;mso-height-percent:0;mso-wrap-distance-left:9pt;mso-wrap-distance-top:0;mso-wrap-distance-right:9pt;mso-wrap-distance-bottom:0;mso-position-horizontal:absolute;mso-position-horizontal-relative:text;mso-position-vertical:absolute;mso-position-vertical-relative:text;mso-width-percent:0;mso-height-percent:0;mso-width-relative:margin;mso-height-relative:margin" o:gfxdata="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" strokecolor="red" strokeweight="1.5pt">
                 <v:stroke endarrow="block" joinstyle="miter"/>
               </v:shape>
             </w:pict>
@@ -3825,13 +4257,91 @@
         <mc:AlternateContent>
           <mc:Choice Requires="wps">
             <w:drawing>
-              <wp:anchor distT="0" distB="0" distL="114300" distR="114300" simplePos="0" relativeHeight="251667456" behindDoc="0" locked="0" layoutInCell="1" allowOverlap="1" wp14:anchorId="5C0A32A2" wp14:editId="1AB00CF4">
+              <wp:anchor distT="0" distB="0" distL="114300" distR="114300" simplePos="0" relativeHeight="251669504" behindDoc="0" locked="0" layoutInCell="1" allowOverlap="1" wp14:anchorId="3120E2A9" wp14:editId="37579F92">
                 <wp:simplePos x="0" y="0"/>
                 <wp:positionH relativeFrom="column">
-                  <wp:posOffset>2920756</wp:posOffset>
+                  <wp:posOffset>4697730</wp:posOffset>
                 </wp:positionH>
                 <wp:positionV relativeFrom="paragraph">
-                  <wp:posOffset>935550</wp:posOffset>
+                  <wp:posOffset>1089025</wp:posOffset>
+                </wp:positionV>
+                <wp:extent cx="73660" cy="251460"/>
+                <wp:effectExtent l="0" t="38100" r="59690" b="15240"/>
+                <wp:wrapNone/>
+                <wp:docPr id="112551950" name="Conector recto de flecha 3"/>
+                <wp:cNvGraphicFramePr/>
+                <a:graphic xmlns:a="http://schemas.openxmlformats.org/drawingml/2006/main">
+                  <a:graphicData uri="http://schemas.microsoft.com/office/word/2010/wordprocessingShape">
+                    <wps:wsp>
+                      <wps:cNvCnPr/>
+                      <wps:spPr>
+                        <a:xfrm flipV="1">
+                          <a:off x="0" y="0"/>
+                          <a:ext cx="73660" cy="251460"/>
+                        </a:xfrm>
+                        <a:prstGeom prst="straightConnector1">
+                          <a:avLst/>
+                        </a:prstGeom>
+                        <a:ln w="19050">
+                          <a:solidFill>
+                            <a:srgbClr val="FF0000"/>
+                          </a:solidFill>
+                          <a:tailEnd type="triangle"/>
+                        </a:ln>
+                      </wps:spPr>
+                      <wps:style>
+                        <a:lnRef idx="1">
+                          <a:schemeClr val="accent1"/>
+                        </a:lnRef>
+                        <a:fillRef idx="0">
+                          <a:schemeClr val="accent1"/>
+                        </a:fillRef>
+                        <a:effectRef idx="0">
+                          <a:schemeClr val="accent1"/>
+                        </a:effectRef>
+                        <a:fontRef idx="minor">
+                          <a:schemeClr val="tx1"/>
+                        </a:fontRef>
+                      </wps:style>
+                      <wps:bodyPr/>
+                    </wps:wsp>
+                  </a:graphicData>
+                </a:graphic>
+                <wp14:sizeRelH relativeFrom="margin">
+                  <wp14:pctWidth>0</wp14:pctWidth>
+                </wp14:sizeRelH>
+                <wp14:sizeRelV relativeFrom="margin">
+                  <wp14:pctHeight>0</wp14:pctHeight>
+                </wp14:sizeRelV>
+              </wp:anchor>
+            </w:drawing>
+          </mc:Choice>
+          <mc:Fallback>
+            <w:pict>
+              <v:shape w14:anchorId="57CDA457" id="Conector recto de flecha 3" o:spid="_x0000_s1026" type="#_x0000_t32" style="position:absolute;margin-left:369.9pt;margin-top:85.75pt;width:5.8pt;height:19.8pt;flip:y;z-index:251669504;visibility:visible;mso-wrap-style:square;mso-width-percent:0;mso-height-percent:0;mso-wrap-distance-left:9pt;mso-wrap-distance-top:0;mso-wrap-distance-right:9pt;mso-wrap-distance-bottom:0;mso-position-horizontal:absolute;mso-position-horizontal-relative:text;mso-position-vertical:absolute;mso-position-vertical-relative:text;mso-width-percent:0;mso-height-percent:0;mso-width-relative:margin;mso-height-relative:margin" o:gfxdata="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" strokecolor="red" strokeweight="1.5pt">
+                <v:stroke endarrow="block" joinstyle="miter"/>
+              </v:shape>
+            </w:pict>
+          </mc:Fallback>
+        </mc:AlternateContent>
+      </w:r>
+      <w:r>
+        <w:rPr>
+          <w:rFonts w:ascii="Times New Roman" w:hAnsi="Times New Roman" w:cs="Times New Roman"/>
+          <w:noProof/>
+          <w:sz w:val="24"/>
+          <w:szCs w:val="24"/>
+        </w:rPr>
+        <mc:AlternateContent>
+          <mc:Choice Requires="wps">
+            <w:drawing>
+              <wp:anchor distT="0" distB="0" distL="114300" distR="114300" simplePos="0" relativeHeight="251667456" behindDoc="0" locked="0" layoutInCell="1" allowOverlap="1" wp14:anchorId="5C0A32A2" wp14:editId="6E368C71">
+                <wp:simplePos x="0" y="0"/>
+                <wp:positionH relativeFrom="column">
+                  <wp:posOffset>2620645</wp:posOffset>
+                </wp:positionH>
+                <wp:positionV relativeFrom="paragraph">
+                  <wp:posOffset>1062355</wp:posOffset>
                 </wp:positionV>
                 <wp:extent cx="45719" cy="307731"/>
                 <wp:effectExtent l="57150" t="38100" r="50165" b="16510"/>
@@ -3886,7 +4396,7 @@
           </mc:Choice>
           <mc:Fallback>
             <w:pict>
-              <v:shape w14:anchorId="7A385AD7" id="Conector recto de flecha 3" o:spid="_x0000_s1026" type="#_x0000_t32" style="position:absolute;margin-left:230pt;margin-top:73.65pt;width:3.6pt;height:24.25pt;flip:x y;z-index:251667456;visibility:visible;mso-wrap-style:square;mso-width-percent:0;mso-height-percent:0;mso-wrap-distance-left:9pt;mso-wrap-distance-top:0;mso-wrap-distance-right:9pt;mso-wrap-distance-bottom:0;mso-position-horizontal:absolute;mso-position-horizontal-relative:text;mso-position-vertical:absolute;mso-position-vertical-relative:text;mso-width-percent:0;mso-height-percent:0;mso-width-relative:margin;mso-height-relative:margin" o:gfxdata="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" strokecolor="red" strokeweight="1.5pt">
+              <v:shape w14:anchorId="269B10C7" id="Conector recto de flecha 3" o:spid="_x0000_s1026" type="#_x0000_t32" style="position:absolute;margin-left:206.35pt;margin-top:83.65pt;width:3.6pt;height:24.25pt;flip:x y;z-index:251667456;visibility:visible;mso-wrap-style:square;mso-width-percent:0;mso-height-percent:0;mso-wrap-distance-left:9pt;mso-wrap-distance-top:0;mso-wrap-distance-right:9pt;mso-wrap-distance-bottom:0;mso-position-horizontal:absolute;mso-position-horizontal-relative:text;mso-position-vertical:absolute;mso-position-vertical-relative:text;mso-width-percent:0;mso-height-percent:0;mso-width-relative:margin;mso-height-relative:margin" o:gfxdata="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" strokecolor="red" strokeweight="1.5pt">
                 <v:stroke endarrow="block" joinstyle="miter"/>
               </v:shape>
             </w:pict>
@@ -3903,13 +4413,13 @@
         <mc:AlternateContent>
           <mc:Choice Requires="wps">
             <w:drawing>
-              <wp:anchor distT="0" distB="0" distL="114300" distR="114300" simplePos="0" relativeHeight="251665408" behindDoc="0" locked="0" layoutInCell="1" allowOverlap="1" wp14:anchorId="5496A654" wp14:editId="0823F6EA">
+              <wp:anchor distT="0" distB="0" distL="114300" distR="114300" simplePos="0" relativeHeight="251665408" behindDoc="0" locked="0" layoutInCell="1" allowOverlap="1" wp14:anchorId="5496A654" wp14:editId="00D50573">
                 <wp:simplePos x="0" y="0"/>
                 <wp:positionH relativeFrom="column">
-                  <wp:posOffset>1338678</wp:posOffset>
+                  <wp:posOffset>1084580</wp:posOffset>
                 </wp:positionH>
                 <wp:positionV relativeFrom="paragraph">
-                  <wp:posOffset>850558</wp:posOffset>
+                  <wp:posOffset>1043305</wp:posOffset>
                 </wp:positionV>
                 <wp:extent cx="199292" cy="381000"/>
                 <wp:effectExtent l="0" t="38100" r="48895" b="19050"/>
@@ -3958,7 +4468,7 @@
           </mc:Choice>
           <mc:Fallback>
             <w:pict>
-              <v:shape w14:anchorId="25E58EB5" id="Conector recto de flecha 3" o:spid="_x0000_s1026" type="#_x0000_t32" style="position:absolute;margin-left:105.4pt;margin-top:66.95pt;width:15.7pt;height:30pt;flip:y;z-index:251665408;visibility:visible;mso-wrap-style:square;mso-wrap-distance-left:9pt;mso-wrap-distance-top:0;mso-wrap-distance-right:9pt;mso-wrap-distance-bottom:0;mso-position-horizontal:absolute;mso-position-horizontal-relative:text;mso-position-vertical:absolute;mso-position-vertical-relative:text" o:gfxdata="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" strokecolor="red" strokeweight="1.5pt">
+              <v:shape w14:anchorId="5EE2C546" id="Conector recto de flecha 3" o:spid="_x0000_s1026" type="#_x0000_t32" style="position:absolute;margin-left:85.4pt;margin-top:82.15pt;width:15.7pt;height:30pt;flip:y;z-index:251665408;visibility:visible;mso-wrap-style:square;mso-wrap-distance-left:9pt;mso-wrap-distance-top:0;mso-wrap-distance-right:9pt;mso-wrap-distance-bottom:0;mso-position-horizontal:absolute;mso-position-horizontal-relative:text;mso-position-vertical:absolute;mso-position-vertical-relative:text" o:gfxdata="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" strokecolor="red" strokeweight="1.5pt">
                 <v:stroke endarrow="block" joinstyle="miter"/>
               </v:shape>
             </w:pict>
@@ -3973,10 +4483,10 @@
           <w:szCs w:val="24"/>
         </w:rPr>
         <w:drawing>
-          <wp:inline distT="0" distB="0" distL="0" distR="0" wp14:anchorId="1732A318" wp14:editId="428DFB9A">
-            <wp:extent cx="5971540" cy="1459523"/>
-            <wp:effectExtent l="0" t="0" r="0" b="7620"/>
-            <wp:docPr id="1172249827" name="Imagen 1" descr="Interfaz de usuario gráfica, Aplicación&#10;&#10;Descripción generada automáticamente"/>
+          <wp:inline distT="0" distB="0" distL="0" distR="0" wp14:anchorId="485E87E8" wp14:editId="3CD7FB66">
+            <wp:extent cx="5971540" cy="1449705"/>
+            <wp:effectExtent l="0" t="0" r="0" b="0"/>
+            <wp:docPr id="986770924" name="Imagen 1" descr="Imagen que contiene Interfaz de usuario gráfica&#10;&#10;Descripción generada automáticamente"/>
             <wp:cNvGraphicFramePr>
               <a:graphicFrameLocks xmlns:a="http://schemas.openxmlformats.org/drawingml/2006/main" noChangeAspect="1"/>
             </wp:cNvGraphicFramePr>
@@ -3984,30 +4494,23 @@
               <a:graphicData uri="http://schemas.openxmlformats.org/drawingml/2006/picture">
                 <pic:pic xmlns:pic="http://schemas.openxmlformats.org/drawingml/2006/picture">
                   <pic:nvPicPr>
-                    <pic:cNvPr id="1172249827" name="Imagen 1" descr="Interfaz de usuario gráfica, Aplicación&#10;&#10;Descripción generada automáticamente"/>
+                    <pic:cNvPr id="986770924" name="Imagen 1" descr="Imagen que contiene Interfaz de usuario gráfica&#10;&#10;Descripción generada automáticamente"/>
                     <pic:cNvPicPr/>
                   </pic:nvPicPr>
-                  <pic:blipFill rotWithShape="1">
+                  <pic:blipFill>
                     <a:blip r:embed="rId19"/>
-                    <a:srcRect b="47064"/>
-                    <a:stretch/>
+                    <a:stretch>
+                      <a:fillRect/>
+                    </a:stretch>
                   </pic:blipFill>
-                  <pic:spPr bwMode="auto">
+                  <pic:spPr>
                     <a:xfrm>
                       <a:off x="0" y="0"/>
-                      <a:ext cx="5971540" cy="1459523"/>
+                      <a:ext cx="5971540" cy="1449705"/>
                     </a:xfrm>
                     <a:prstGeom prst="rect">
                       <a:avLst/>
                     </a:prstGeom>
-                    <a:ln>
-                      <a:noFill/>
-                    </a:ln>
-                    <a:extLst>
-                      <a:ext uri="{53640926-AAD7-44D8-BBD7-CCE9431645EC}">
-                        <a14:shadowObscured xmlns:a14="http://schemas.microsoft.com/office/drawing/2010/main"/>
-                      </a:ext>
-                    </a:extLst>
                   </pic:spPr>
                 </pic:pic>
               </a:graphicData>
@@ -4030,7 +4533,23 @@
           <w:sz w:val="24"/>
           <w:szCs w:val="24"/>
         </w:rPr>
-        <w:t>En esta página se puede ver el listado de estudiantes, editar el grupo, crear una asistencia y ver la gráfica que muestra el porcentaje de asistencia del grupo.</w:t>
+        <w:t>En esta página se puede ver el listado de estudiantes, editar el grupo, crear una asistencia</w:t>
+      </w:r>
+      <w:r>
+        <w:rPr>
+          <w:rFonts w:ascii="Times New Roman" w:hAnsi="Times New Roman" w:cs="Times New Roman"/>
+          <w:sz w:val="24"/>
+          <w:szCs w:val="24"/>
+        </w:rPr>
+        <w:t>, generar un reporte de asistencia (Archivo de Excel)</w:t>
+      </w:r>
+      <w:r>
+        <w:rPr>
+          <w:rFonts w:ascii="Times New Roman" w:hAnsi="Times New Roman" w:cs="Times New Roman"/>
+          <w:sz w:val="24"/>
+          <w:szCs w:val="24"/>
+        </w:rPr>
+        <w:t xml:space="preserve"> y ver la gráfica que muestra el porcentaje de asistencia del grupo.</w:t>
       </w:r>
     </w:p>
     <w:p>
@@ -4050,9 +4569,9 @@
           <w:szCs w:val="24"/>
         </w:rPr>
         <w:drawing>
-          <wp:inline distT="0" distB="0" distL="0" distR="0" wp14:anchorId="242729EF" wp14:editId="2BAA127E">
-            <wp:extent cx="3499338" cy="2654272"/>
-            <wp:effectExtent l="0" t="0" r="6350" b="0"/>
+          <wp:inline distT="0" distB="0" distL="0" distR="0" wp14:anchorId="242729EF" wp14:editId="6834031B">
+            <wp:extent cx="2976143" cy="2257425"/>
+            <wp:effectExtent l="0" t="0" r="0" b="0"/>
             <wp:docPr id="1028662110" name="Imagen 1"/>
             <wp:cNvGraphicFramePr>
               <a:graphicFrameLocks xmlns:a="http://schemas.openxmlformats.org/drawingml/2006/main" noChangeAspect="1"/>
@@ -4073,7 +4592,7 @@
                   <pic:spPr>
                     <a:xfrm>
                       <a:off x="0" y="0"/>
-                      <a:ext cx="3503185" cy="2657190"/>
+                      <a:ext cx="2994305" cy="2271201"/>
                     </a:xfrm>
                     <a:prstGeom prst="rect">
                       <a:avLst/>
@@ -4111,6 +4630,7 @@
         </w:rPr>
         <w:t xml:space="preserve">una asistencia se debe dar </w:t>
       </w:r>
+      <w:proofErr w:type="spellStart"/>
       <w:proofErr w:type="gramStart"/>
       <w:r>
         <w:rPr>
@@ -4120,6 +4640,7 @@
         </w:rPr>
         <w:t>click</w:t>
       </w:r>
+      <w:proofErr w:type="spellEnd"/>
       <w:proofErr w:type="gramEnd"/>
       <w:r>
         <w:rPr>
@@ -4349,6 +4870,7 @@
         </w:rPr>
         <w:t xml:space="preserve">Se selecciona el día y le da </w:t>
       </w:r>
+      <w:proofErr w:type="spellStart"/>
       <w:proofErr w:type="gramStart"/>
       <w:r>
         <w:rPr>
@@ -4358,6 +4880,7 @@
         </w:rPr>
         <w:t>click</w:t>
       </w:r>
+      <w:proofErr w:type="spellEnd"/>
       <w:proofErr w:type="gramEnd"/>
       <w:r>
         <w:rPr>
@@ -4520,6 +5043,7 @@
         </w:rPr>
         <w:t xml:space="preserve">El estado lo indican los siguientes botones y el estado se cambia dando </w:t>
       </w:r>
+      <w:proofErr w:type="spellStart"/>
       <w:proofErr w:type="gramStart"/>
       <w:r>
         <w:rPr>
@@ -4529,6 +5053,7 @@
         </w:rPr>
         <w:t>click</w:t>
       </w:r>
+      <w:proofErr w:type="spellEnd"/>
       <w:proofErr w:type="gramEnd"/>
       <w:r>
         <w:rPr>
@@ -4663,12 +5188,12 @@
       <w:pPr>
         <w:pStyle w:val="titulo"/>
       </w:pPr>
-      <w:bookmarkStart w:id="4" w:name="_Toc162865892"/>
+      <w:bookmarkStart w:id="6" w:name="_Toc162944726"/>
       <w:r>
         <w:lastRenderedPageBreak/>
         <w:t>Actualizar Estudiantes</w:t>
       </w:r>
-      <w:bookmarkEnd w:id="4"/>
+      <w:bookmarkEnd w:id="6"/>
     </w:p>
     <w:p>
       <w:pPr>
@@ -4728,7 +5253,25 @@
           <w:sz w:val="24"/>
           <w:szCs w:val="24"/>
         </w:rPr>
-        <w:t xml:space="preserve"> donde está el listado de asistencias, se debe dar click en el botón “Ver Estudiantes” como se muestra a continuación.</w:t>
+        <w:t xml:space="preserve"> donde está el listado de asistencias, se debe dar </w:t>
+      </w:r>
+      <w:proofErr w:type="spellStart"/>
+      <w:r>
+        <w:rPr>
+          <w:rFonts w:ascii="Times New Roman" w:hAnsi="Times New Roman" w:cs="Times New Roman"/>
+          <w:sz w:val="24"/>
+          <w:szCs w:val="24"/>
+        </w:rPr>
+        <w:t>click</w:t>
+      </w:r>
+      <w:proofErr w:type="spellEnd"/>
+      <w:r>
+        <w:rPr>
+          <w:rFonts w:ascii="Times New Roman" w:hAnsi="Times New Roman" w:cs="Times New Roman"/>
+          <w:sz w:val="24"/>
+          <w:szCs w:val="24"/>
+        </w:rPr>
+        <w:t xml:space="preserve"> en el botón “Ver Estudiantes” como se muestra a continuación.</w:t>
       </w:r>
     </w:p>
     <w:p>
@@ -4944,6 +5487,7 @@
         </w:rPr>
         <w:t xml:space="preserve">Para actualizar los estudiantes se le da </w:t>
       </w:r>
+      <w:proofErr w:type="spellStart"/>
       <w:proofErr w:type="gramStart"/>
       <w:r>
         <w:rPr>
@@ -4953,6 +5497,7 @@
         </w:rPr>
         <w:t>click</w:t>
       </w:r>
+      <w:proofErr w:type="spellEnd"/>
       <w:proofErr w:type="gramEnd"/>
       <w:r>
         <w:rPr>
@@ -5104,6 +5649,7 @@
         </w:rPr>
         <w:t xml:space="preserve">Después de darle </w:t>
       </w:r>
+      <w:proofErr w:type="spellStart"/>
       <w:proofErr w:type="gramStart"/>
       <w:r>
         <w:rPr>
@@ -5113,6 +5659,7 @@
         </w:rPr>
         <w:t>click</w:t>
       </w:r>
+      <w:proofErr w:type="spellEnd"/>
       <w:proofErr w:type="gramEnd"/>
       <w:r>
         <w:rPr>
@@ -5289,21 +5836,216 @@
       <w:pPr>
         <w:pStyle w:val="titulo"/>
       </w:pPr>
-      <w:bookmarkStart w:id="5" w:name="_Toc162865893"/>
+      <w:bookmarkStart w:id="7" w:name="_Toc162944727"/>
       <w:r>
         <w:lastRenderedPageBreak/>
         <w:t>Ver Asistencia, Inasistencia y Excusas</w:t>
       </w:r>
-      <w:bookmarkEnd w:id="5"/>
-    </w:p>
-    <w:p>
-      <w:pPr>
-        <w:rPr>
-          <w:rFonts w:ascii="Times New Roman" w:hAnsi="Times New Roman" w:cs="Times New Roman"/>
-          <w:sz w:val="24"/>
-          <w:szCs w:val="24"/>
-        </w:rPr>
-      </w:pPr>
+      <w:bookmarkEnd w:id="7"/>
+    </w:p>
+    <w:p>
+      <w:pPr>
+        <w:rPr>
+          <w:rFonts w:ascii="Times New Roman" w:hAnsi="Times New Roman" w:cs="Times New Roman"/>
+          <w:sz w:val="24"/>
+          <w:szCs w:val="24"/>
+        </w:rPr>
+      </w:pPr>
+    </w:p>
+    <w:p>
+      <w:pPr>
+        <w:rPr>
+          <w:rFonts w:ascii="Times New Roman" w:hAnsi="Times New Roman" w:cs="Times New Roman"/>
+          <w:sz w:val="24"/>
+          <w:szCs w:val="24"/>
+        </w:rPr>
+      </w:pPr>
+      <w:r>
+        <w:rPr>
+          <w:rFonts w:ascii="Times New Roman" w:hAnsi="Times New Roman" w:cs="Times New Roman"/>
+          <w:sz w:val="24"/>
+          <w:szCs w:val="24"/>
+        </w:rPr>
+        <w:t xml:space="preserve">En la página de mis cursos, debe identificar el curso y el grupo y darle </w:t>
+      </w:r>
+      <w:proofErr w:type="spellStart"/>
+      <w:proofErr w:type="gramStart"/>
+      <w:r>
+        <w:rPr>
+          <w:rFonts w:ascii="Times New Roman" w:hAnsi="Times New Roman" w:cs="Times New Roman"/>
+          <w:sz w:val="24"/>
+          <w:szCs w:val="24"/>
+        </w:rPr>
+        <w:t>click</w:t>
+      </w:r>
+      <w:proofErr w:type="spellEnd"/>
+      <w:proofErr w:type="gramEnd"/>
+      <w:r>
+        <w:rPr>
+          <w:rFonts w:ascii="Times New Roman" w:hAnsi="Times New Roman" w:cs="Times New Roman"/>
+          <w:sz w:val="24"/>
+          <w:szCs w:val="24"/>
+        </w:rPr>
+        <w:t xml:space="preserve"> en el botón “Información del Curso” y se redirigirá a la página donde se listan las asistencias del curso como se muestra a continuación.</w:t>
+      </w:r>
+    </w:p>
+    <w:p>
+      <w:pPr>
+        <w:rPr>
+          <w:rFonts w:ascii="Times New Roman" w:hAnsi="Times New Roman" w:cs="Times New Roman"/>
+          <w:sz w:val="24"/>
+          <w:szCs w:val="24"/>
+        </w:rPr>
+      </w:pPr>
+      <w:r>
+        <w:rPr>
+          <w:rFonts w:ascii="Times New Roman" w:hAnsi="Times New Roman" w:cs="Times New Roman"/>
+          <w:noProof/>
+          <w:sz w:val="24"/>
+          <w:szCs w:val="24"/>
+        </w:rPr>
+        <mc:AlternateContent>
+          <mc:Choice Requires="wps">
+            <w:drawing>
+              <wp:anchor distT="0" distB="0" distL="114300" distR="114300" simplePos="0" relativeHeight="251704320" behindDoc="0" locked="0" layoutInCell="1" allowOverlap="1" wp14:anchorId="6227E4C3" wp14:editId="16E98008">
+                <wp:simplePos x="0" y="0"/>
+                <wp:positionH relativeFrom="column">
+                  <wp:posOffset>4859020</wp:posOffset>
+                </wp:positionH>
+                <wp:positionV relativeFrom="paragraph">
+                  <wp:posOffset>1494155</wp:posOffset>
+                </wp:positionV>
+                <wp:extent cx="355600" cy="209550"/>
+                <wp:effectExtent l="38100" t="0" r="25400" b="57150"/>
+                <wp:wrapNone/>
+                <wp:docPr id="983921227" name="Conector recto de flecha 1"/>
+                <wp:cNvGraphicFramePr/>
+                <a:graphic xmlns:a="http://schemas.openxmlformats.org/drawingml/2006/main">
+                  <a:graphicData uri="http://schemas.microsoft.com/office/word/2010/wordprocessingShape">
+                    <wps:wsp>
+                      <wps:cNvCnPr/>
+                      <wps:spPr>
+                        <a:xfrm flipH="1">
+                          <a:off x="0" y="0"/>
+                          <a:ext cx="355600" cy="209550"/>
+                        </a:xfrm>
+                        <a:prstGeom prst="straightConnector1">
+                          <a:avLst/>
+                        </a:prstGeom>
+                        <a:ln w="19050">
+                          <a:solidFill>
+                            <a:srgbClr val="FF0000"/>
+                          </a:solidFill>
+                          <a:tailEnd type="triangle"/>
+                        </a:ln>
+                      </wps:spPr>
+                      <wps:style>
+                        <a:lnRef idx="1">
+                          <a:schemeClr val="accent1"/>
+                        </a:lnRef>
+                        <a:fillRef idx="0">
+                          <a:schemeClr val="accent1"/>
+                        </a:fillRef>
+                        <a:effectRef idx="0">
+                          <a:schemeClr val="accent1"/>
+                        </a:effectRef>
+                        <a:fontRef idx="minor">
+                          <a:schemeClr val="tx1"/>
+                        </a:fontRef>
+                      </wps:style>
+                      <wps:bodyPr/>
+                    </wps:wsp>
+                  </a:graphicData>
+                </a:graphic>
+              </wp:anchor>
+            </w:drawing>
+          </mc:Choice>
+          <mc:Fallback>
+            <w:pict>
+              <v:shape w14:anchorId="6B3159B3" id="Conector recto de flecha 1" o:spid="_x0000_s1026" type="#_x0000_t32" style="position:absolute;margin-left:382.6pt;margin-top:117.65pt;width:28pt;height:16.5pt;flip:x;z-index:251704320;visibility:visible;mso-wrap-style:square;mso-wrap-distance-left:9pt;mso-wrap-distance-top:0;mso-wrap-distance-right:9pt;mso-wrap-distance-bottom:0;mso-position-horizontal:absolute;mso-position-horizontal-relative:text;mso-position-vertical:absolute;mso-position-vertical-relative:text" o:gfxdata="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" strokecolor="red" strokeweight="1.5pt">
+                <v:stroke endarrow="block" joinstyle="miter"/>
+              </v:shape>
+            </w:pict>
+          </mc:Fallback>
+        </mc:AlternateContent>
+      </w:r>
+      <w:r>
+        <w:rPr>
+          <w:rFonts w:ascii="Times New Roman" w:hAnsi="Times New Roman" w:cs="Times New Roman"/>
+          <w:sz w:val="24"/>
+          <w:szCs w:val="24"/>
+        </w:rPr>
+        <w:drawing>
+          <wp:inline distT="0" distB="0" distL="0" distR="0" wp14:anchorId="05D3F042" wp14:editId="539B49BB">
+            <wp:extent cx="5971540" cy="2178050"/>
+            <wp:effectExtent l="0" t="0" r="0" b="0"/>
+            <wp:docPr id="618948146" name="Imagen 1"/>
+            <wp:cNvGraphicFramePr>
+              <a:graphicFrameLocks xmlns:a="http://schemas.openxmlformats.org/drawingml/2006/main" noChangeAspect="1"/>
+            </wp:cNvGraphicFramePr>
+            <a:graphic xmlns:a="http://schemas.openxmlformats.org/drawingml/2006/main">
+              <a:graphicData uri="http://schemas.openxmlformats.org/drawingml/2006/picture">
+                <pic:pic xmlns:pic="http://schemas.openxmlformats.org/drawingml/2006/picture">
+                  <pic:nvPicPr>
+                    <pic:cNvPr id="618948146" name=""/>
+                    <pic:cNvPicPr/>
+                  </pic:nvPicPr>
+                  <pic:blipFill>
+                    <a:blip r:embed="rId30"/>
+                    <a:stretch>
+                      <a:fillRect/>
+                    </a:stretch>
+                  </pic:blipFill>
+                  <pic:spPr>
+                    <a:xfrm>
+                      <a:off x="0" y="0"/>
+                      <a:ext cx="5971540" cy="2178050"/>
+                    </a:xfrm>
+                    <a:prstGeom prst="rect">
+                      <a:avLst/>
+                    </a:prstGeom>
+                  </pic:spPr>
+                </pic:pic>
+              </a:graphicData>
+            </a:graphic>
+          </wp:inline>
+        </w:drawing>
+      </w:r>
+    </w:p>
+    <w:p>
+      <w:pPr>
+        <w:rPr>
+          <w:rFonts w:ascii="Times New Roman" w:hAnsi="Times New Roman" w:cs="Times New Roman"/>
+          <w:sz w:val="24"/>
+          <w:szCs w:val="24"/>
+        </w:rPr>
+      </w:pPr>
+      <w:r>
+        <w:rPr>
+          <w:rFonts w:ascii="Times New Roman" w:hAnsi="Times New Roman" w:cs="Times New Roman"/>
+          <w:sz w:val="24"/>
+          <w:szCs w:val="24"/>
+        </w:rPr>
+        <w:t xml:space="preserve">Para ver la información de la asistencia, el profesor tiene una vista previa de la cantidad de asistencias e inasistencias para esa fecha y para ver más información le debe dar </w:t>
+      </w:r>
+      <w:proofErr w:type="spellStart"/>
+      <w:r>
+        <w:rPr>
+          <w:rFonts w:ascii="Times New Roman" w:hAnsi="Times New Roman" w:cs="Times New Roman"/>
+          <w:sz w:val="24"/>
+          <w:szCs w:val="24"/>
+        </w:rPr>
+        <w:t>clcik</w:t>
+      </w:r>
+      <w:proofErr w:type="spellEnd"/>
+      <w:r>
+        <w:rPr>
+          <w:rFonts w:ascii="Times New Roman" w:hAnsi="Times New Roman" w:cs="Times New Roman"/>
+          <w:sz w:val="24"/>
+          <w:szCs w:val="24"/>
+        </w:rPr>
+        <w:t xml:space="preserve"> en el botón “Información de la Asistencia”.</w:t>
+      </w:r>
     </w:p>
     <w:p>
       <w:pPr>
@@ -5353,7 +6095,7 @@
                     <pic:cNvPicPr/>
                   </pic:nvPicPr>
                   <pic:blipFill>
-                    <a:blip r:embed="rId30"/>
+                    <a:blip r:embed="rId31"/>
                     <a:stretch>
                       <a:fillRect/>
                     </a:stretch>
@@ -5388,6 +6130,7 @@
           <w:sz w:val="24"/>
           <w:szCs w:val="24"/>
         </w:rPr>
+        <w:lastRenderedPageBreak/>
         <w:t>Para poder ver las excusas, en la sección “Estudiantes Ausentes” se marcará en rojo en la parte de excusa para los que hayan mandado excusa.</w:t>
       </w:r>
     </w:p>
@@ -5494,7 +6237,7 @@
                     <pic:cNvPicPr/>
                   </pic:nvPicPr>
                   <pic:blipFill>
-                    <a:blip r:embed="rId31"/>
+                    <a:blip r:embed="rId32"/>
                     <a:stretch>
                       <a:fillRect/>
                     </a:stretch>
@@ -5531,6 +6274,7 @@
         </w:rPr>
         <w:t xml:space="preserve">Para ver la excusa, se debe identificar al estudiante que envió la excusa y se le da </w:t>
       </w:r>
+      <w:proofErr w:type="spellStart"/>
       <w:proofErr w:type="gramStart"/>
       <w:r>
         <w:rPr>
@@ -5540,6 +6284,7 @@
         </w:rPr>
         <w:t>click</w:t>
       </w:r>
+      <w:proofErr w:type="spellEnd"/>
       <w:proofErr w:type="gramEnd"/>
       <w:r>
         <w:rPr>
@@ -5565,7 +6310,6 @@
           <w:sz w:val="24"/>
           <w:szCs w:val="24"/>
         </w:rPr>
-        <w:lastRenderedPageBreak/>
         <mc:AlternateContent>
           <mc:Choice Requires="wps">
             <w:drawing>
@@ -5654,7 +6398,7 @@
                     <pic:cNvPicPr/>
                   </pic:nvPicPr>
                   <pic:blipFill>
-                    <a:blip r:embed="rId32"/>
+                    <a:blip r:embed="rId33"/>
                     <a:stretch>
                       <a:fillRect/>
                     </a:stretch>
@@ -5691,6 +6435,7 @@
         </w:rPr>
         <w:t xml:space="preserve">En caso de que el profesor considere que la excusa es válida, le da </w:t>
       </w:r>
+      <w:proofErr w:type="spellStart"/>
       <w:proofErr w:type="gramStart"/>
       <w:r>
         <w:rPr>
@@ -5700,6 +6445,7 @@
         </w:rPr>
         <w:t>click</w:t>
       </w:r>
+      <w:proofErr w:type="spellEnd"/>
       <w:proofErr w:type="gramEnd"/>
       <w:r>
         <w:rPr>
@@ -5731,54 +6477,39 @@
       <w:pPr>
         <w:pStyle w:val="titulo"/>
       </w:pPr>
-      <w:bookmarkStart w:id="6" w:name="_Toc162865894"/>
+      <w:bookmarkStart w:id="8" w:name="_Toc162944728"/>
       <w:r>
         <w:lastRenderedPageBreak/>
         <w:t>Perfil Profesor</w:t>
       </w:r>
-      <w:bookmarkEnd w:id="6"/>
-    </w:p>
-    <w:p>
-      <w:pPr>
-        <w:rPr>
-          <w:rFonts w:ascii="Times New Roman" w:hAnsi="Times New Roman" w:cs="Times New Roman"/>
-          <w:sz w:val="24"/>
-          <w:szCs w:val="24"/>
-        </w:rPr>
-      </w:pPr>
-    </w:p>
-    <w:p>
-      <w:pPr>
-        <w:rPr>
-          <w:rFonts w:ascii="Times New Roman" w:hAnsi="Times New Roman" w:cs="Times New Roman"/>
-          <w:sz w:val="24"/>
-          <w:szCs w:val="24"/>
-        </w:rPr>
-      </w:pPr>
-      <w:r>
-        <w:rPr>
-          <w:rFonts w:ascii="Times New Roman" w:hAnsi="Times New Roman" w:cs="Times New Roman"/>
-          <w:sz w:val="24"/>
-          <w:szCs w:val="24"/>
-        </w:rPr>
-        <w:t xml:space="preserve">Para ir a la página del perfil del </w:t>
-      </w:r>
-      <w:r>
-        <w:rPr>
-          <w:rFonts w:ascii="Times New Roman" w:hAnsi="Times New Roman" w:cs="Times New Roman"/>
-          <w:sz w:val="24"/>
-          <w:szCs w:val="24"/>
-        </w:rPr>
-        <w:t>profesor</w:t>
-      </w:r>
-      <w:r>
-        <w:rPr>
-          <w:rFonts w:ascii="Times New Roman" w:hAnsi="Times New Roman" w:cs="Times New Roman"/>
-          <w:sz w:val="24"/>
-          <w:szCs w:val="24"/>
-        </w:rPr>
-        <w:t xml:space="preserve">, debe dar </w:t>
-      </w:r>
+      <w:bookmarkEnd w:id="8"/>
+    </w:p>
+    <w:p>
+      <w:pPr>
+        <w:rPr>
+          <w:rFonts w:ascii="Times New Roman" w:hAnsi="Times New Roman" w:cs="Times New Roman"/>
+          <w:sz w:val="24"/>
+          <w:szCs w:val="24"/>
+        </w:rPr>
+      </w:pPr>
+    </w:p>
+    <w:p>
+      <w:pPr>
+        <w:rPr>
+          <w:rFonts w:ascii="Times New Roman" w:hAnsi="Times New Roman" w:cs="Times New Roman"/>
+          <w:sz w:val="24"/>
+          <w:szCs w:val="24"/>
+        </w:rPr>
+      </w:pPr>
+      <w:r>
+        <w:rPr>
+          <w:rFonts w:ascii="Times New Roman" w:hAnsi="Times New Roman" w:cs="Times New Roman"/>
+          <w:sz w:val="24"/>
+          <w:szCs w:val="24"/>
+        </w:rPr>
+        <w:t xml:space="preserve">Para ir a la página del perfil del profesor, debe dar </w:t>
+      </w:r>
+      <w:proofErr w:type="spellStart"/>
       <w:proofErr w:type="gramStart"/>
       <w:r>
         <w:rPr>
@@ -5788,6 +6519,7 @@
         </w:rPr>
         <w:t>click</w:t>
       </w:r>
+      <w:proofErr w:type="spellEnd"/>
       <w:proofErr w:type="gramEnd"/>
       <w:r>
         <w:rPr>
@@ -5795,39 +6527,25 @@
           <w:sz w:val="24"/>
           <w:szCs w:val="24"/>
         </w:rPr>
-        <w:t xml:space="preserve"> en el botón donde </w:t>
-      </w:r>
-      <w:r>
-        <w:rPr>
-          <w:rFonts w:ascii="Times New Roman" w:hAnsi="Times New Roman" w:cs="Times New Roman"/>
-          <w:sz w:val="24"/>
-          <w:szCs w:val="24"/>
-        </w:rPr>
-        <w:t>aparece</w:t>
-      </w:r>
-      <w:r>
-        <w:rPr>
-          <w:rFonts w:ascii="Times New Roman" w:hAnsi="Times New Roman" w:cs="Times New Roman"/>
-          <w:sz w:val="24"/>
-          <w:szCs w:val="24"/>
-        </w:rPr>
-        <w:t xml:space="preserve"> el nombre completo del </w:t>
-      </w:r>
-      <w:r>
-        <w:rPr>
-          <w:rFonts w:ascii="Times New Roman" w:hAnsi="Times New Roman" w:cs="Times New Roman"/>
-          <w:sz w:val="24"/>
-          <w:szCs w:val="24"/>
-        </w:rPr>
-        <w:t>profesor</w:t>
-      </w:r>
-      <w:r>
-        <w:rPr>
-          <w:rFonts w:ascii="Times New Roman" w:hAnsi="Times New Roman" w:cs="Times New Roman"/>
-          <w:sz w:val="24"/>
-          <w:szCs w:val="24"/>
-        </w:rPr>
-        <w:t xml:space="preserve"> el cual abre un menú desplegable donde se debe dar click en el botón “Perfil” como se muestra a continuación.</w:t>
+        <w:t xml:space="preserve"> en el botón donde aparece el nombre completo del profesor el cual abre un menú desplegable donde se debe dar </w:t>
+      </w:r>
+      <w:proofErr w:type="spellStart"/>
+      <w:r>
+        <w:rPr>
+          <w:rFonts w:ascii="Times New Roman" w:hAnsi="Times New Roman" w:cs="Times New Roman"/>
+          <w:sz w:val="24"/>
+          <w:szCs w:val="24"/>
+        </w:rPr>
+        <w:t>click</w:t>
+      </w:r>
+      <w:proofErr w:type="spellEnd"/>
+      <w:r>
+        <w:rPr>
+          <w:rFonts w:ascii="Times New Roman" w:hAnsi="Times New Roman" w:cs="Times New Roman"/>
+          <w:sz w:val="24"/>
+          <w:szCs w:val="24"/>
+        </w:rPr>
+        <w:t xml:space="preserve"> en el botón “Perfil” como se muestra a continuación.</w:t>
       </w:r>
     </w:p>
     <w:p>
@@ -5913,6 +6631,7 @@
       <w:r>
         <w:rPr>
           <w:rFonts w:ascii="Times New Roman" w:hAnsi="Times New Roman" w:cs="Times New Roman"/>
+          <w:noProof/>
           <w:sz w:val="24"/>
           <w:szCs w:val="24"/>
         </w:rPr>
@@ -5932,7 +6651,7 @@
                     <pic:cNvPicPr/>
                   </pic:nvPicPr>
                   <pic:blipFill>
-                    <a:blip r:embed="rId33"/>
+                    <a:blip r:embed="rId34"/>
                     <a:stretch>
                       <a:fillRect/>
                     </a:stretch>
@@ -5967,47 +6686,7 @@
           <w:sz w:val="24"/>
           <w:szCs w:val="24"/>
         </w:rPr>
-        <w:t xml:space="preserve">En el perfil del </w:t>
-      </w:r>
-      <w:r>
-        <w:rPr>
-          <w:rFonts w:ascii="Times New Roman" w:hAnsi="Times New Roman" w:cs="Times New Roman"/>
-          <w:sz w:val="24"/>
-          <w:szCs w:val="24"/>
-        </w:rPr>
-        <w:t>profesor</w:t>
-      </w:r>
-      <w:r>
-        <w:rPr>
-          <w:rFonts w:ascii="Times New Roman" w:hAnsi="Times New Roman" w:cs="Times New Roman"/>
-          <w:sz w:val="24"/>
-          <w:szCs w:val="24"/>
-        </w:rPr>
-        <w:t xml:space="preserve"> se le listará la información que </w:t>
-      </w:r>
-      <w:r>
-        <w:rPr>
-          <w:rFonts w:ascii="Times New Roman" w:hAnsi="Times New Roman" w:cs="Times New Roman"/>
-          <w:sz w:val="24"/>
-          <w:szCs w:val="24"/>
-        </w:rPr>
-        <w:t xml:space="preserve">ingreso al momento de realizar el registro, </w:t>
-      </w:r>
-      <w:r>
-        <w:rPr>
-          <w:rFonts w:ascii="Times New Roman" w:hAnsi="Times New Roman" w:cs="Times New Roman"/>
-          <w:sz w:val="24"/>
-          <w:szCs w:val="24"/>
-        </w:rPr>
-        <w:t>esta información es el rol, nombres, apellidos, documento de identidad, programa académico, correo y contraseña</w:t>
-      </w:r>
-      <w:r>
-        <w:rPr>
-          <w:rFonts w:ascii="Times New Roman" w:hAnsi="Times New Roman" w:cs="Times New Roman"/>
-          <w:sz w:val="24"/>
-          <w:szCs w:val="24"/>
-        </w:rPr>
-        <w:t>. La contraseña es la única que se puede modificar.</w:t>
+        <w:t>En el perfil del profesor se le listará la información que ingreso al momento de realizar el registro, esta información es el rol, nombres, apellidos, documento de identidad, programa académico, correo y contraseña. La contraseña es la única que se puede modificar.</w:t>
       </w:r>
     </w:p>
     <w:p>
@@ -6205,6 +6884,7 @@
       <w:r>
         <w:rPr>
           <w:rFonts w:ascii="Times New Roman" w:hAnsi="Times New Roman" w:cs="Times New Roman"/>
+          <w:noProof/>
           <w:sz w:val="24"/>
           <w:szCs w:val="24"/>
         </w:rPr>
@@ -6224,7 +6904,7 @@
                     <pic:cNvPicPr/>
                   </pic:nvPicPr>
                   <pic:blipFill>
-                    <a:blip r:embed="rId34"/>
+                    <a:blip r:embed="rId35"/>
                     <a:stretch>
                       <a:fillRect/>
                     </a:stretch>
@@ -6273,6 +6953,7 @@
       <w:r>
         <w:rPr>
           <w:rFonts w:ascii="Times New Roman" w:hAnsi="Times New Roman" w:cs="Times New Roman"/>
+          <w:noProof/>
           <w:sz w:val="24"/>
           <w:szCs w:val="24"/>
         </w:rPr>
@@ -6293,7 +6974,7 @@
                     <pic:cNvPicPr/>
                   </pic:nvPicPr>
                   <pic:blipFill>
-                    <a:blip r:embed="rId35"/>
+                    <a:blip r:embed="rId36"/>
                     <a:stretch>
                       <a:fillRect/>
                     </a:stretch>
@@ -6343,12 +7024,12 @@
       <w:pPr>
         <w:pStyle w:val="titulo"/>
       </w:pPr>
-      <w:bookmarkStart w:id="7" w:name="_Toc162865895"/>
+      <w:bookmarkStart w:id="9" w:name="_Toc162944729"/>
       <w:r>
         <w:lastRenderedPageBreak/>
         <w:t>Registro de Asistencia y Excusa</w:t>
       </w:r>
-      <w:bookmarkEnd w:id="7"/>
+      <w:bookmarkEnd w:id="9"/>
     </w:p>
     <w:p>
       <w:pPr>
@@ -6408,7 +7089,7 @@
                     <pic:cNvPicPr/>
                   </pic:nvPicPr>
                   <pic:blipFill>
-                    <a:blip r:embed="rId36"/>
+                    <a:blip r:embed="rId37"/>
                     <a:stretch>
                       <a:fillRect/>
                     </a:stretch>
@@ -6549,7 +7230,7 @@
                     <pic:cNvPicPr/>
                   </pic:nvPicPr>
                   <pic:blipFill>
-                    <a:blip r:embed="rId37"/>
+                    <a:blip r:embed="rId38"/>
                     <a:stretch>
                       <a:fillRect/>
                     </a:stretch>
@@ -6586,6 +7267,7 @@
         </w:rPr>
         <w:t xml:space="preserve">Debe identificar el curso a registrar la asistencia y le da </w:t>
       </w:r>
+      <w:proofErr w:type="spellStart"/>
       <w:proofErr w:type="gramStart"/>
       <w:r>
         <w:rPr>
@@ -6595,6 +7277,7 @@
         </w:rPr>
         <w:t>click</w:t>
       </w:r>
+      <w:proofErr w:type="spellEnd"/>
       <w:proofErr w:type="gramEnd"/>
       <w:r>
         <w:rPr>
@@ -7046,7 +7729,7 @@
                     <pic:cNvPicPr/>
                   </pic:nvPicPr>
                   <pic:blipFill rotWithShape="1">
-                    <a:blip r:embed="rId38"/>
+                    <a:blip r:embed="rId39"/>
                     <a:srcRect b="21712"/>
                     <a:stretch/>
                   </pic:blipFill>
@@ -7134,6 +7817,7 @@
         </w:rPr>
         <w:t xml:space="preserve">Estado en el cual la asistencia está habilitada y el estudiante puede registrar la asistencia dando </w:t>
       </w:r>
+      <w:proofErr w:type="spellStart"/>
       <w:proofErr w:type="gramStart"/>
       <w:r>
         <w:rPr>
@@ -7143,6 +7827,7 @@
         </w:rPr>
         <w:t>click</w:t>
       </w:r>
+      <w:proofErr w:type="spellEnd"/>
       <w:proofErr w:type="gramEnd"/>
       <w:r>
         <w:rPr>
@@ -7205,6 +7890,7 @@
         </w:rPr>
         <w:t xml:space="preserve">En caso de necesitar registrar una excusa, se da </w:t>
       </w:r>
+      <w:proofErr w:type="spellStart"/>
       <w:proofErr w:type="gramStart"/>
       <w:r>
         <w:rPr>
@@ -7214,6 +7900,7 @@
         </w:rPr>
         <w:t>click</w:t>
       </w:r>
+      <w:proofErr w:type="spellEnd"/>
       <w:proofErr w:type="gramEnd"/>
       <w:r>
         <w:rPr>
@@ -7221,7 +7908,25 @@
           <w:sz w:val="24"/>
           <w:szCs w:val="24"/>
         </w:rPr>
-        <w:t xml:space="preserve"> en el botón “Presentar Excusa” y este le abrirá un formulario donde debe ingresar la justificación y se puede registrar un pdf de soporte de ser necesario.</w:t>
+        <w:t xml:space="preserve"> en el botón “Presentar Excusa” y este le abrirá un formulario donde debe ingresar la justificación y se puede registrar un </w:t>
+      </w:r>
+      <w:proofErr w:type="spellStart"/>
+      <w:r>
+        <w:rPr>
+          <w:rFonts w:ascii="Times New Roman" w:hAnsi="Times New Roman" w:cs="Times New Roman"/>
+          <w:sz w:val="24"/>
+          <w:szCs w:val="24"/>
+        </w:rPr>
+        <w:t>pdf</w:t>
+      </w:r>
+      <w:proofErr w:type="spellEnd"/>
+      <w:r>
+        <w:rPr>
+          <w:rFonts w:ascii="Times New Roman" w:hAnsi="Times New Roman" w:cs="Times New Roman"/>
+          <w:sz w:val="24"/>
+          <w:szCs w:val="24"/>
+        </w:rPr>
+        <w:t xml:space="preserve"> de soporte de ser necesario.</w:t>
       </w:r>
       <w:r>
         <w:rPr>
@@ -7333,7 +8038,7 @@
                     <pic:cNvPicPr/>
                   </pic:nvPicPr>
                   <pic:blipFill>
-                    <a:blip r:embed="rId39"/>
+                    <a:blip r:embed="rId40"/>
                     <a:stretch>
                       <a:fillRect/>
                     </a:stretch>
@@ -7370,6 +8075,7 @@
         </w:rPr>
         <w:t xml:space="preserve">Posterior a llenar los datos correspondientes se le da </w:t>
       </w:r>
+      <w:proofErr w:type="spellStart"/>
       <w:proofErr w:type="gramStart"/>
       <w:r>
         <w:rPr>
@@ -7379,6 +8085,7 @@
         </w:rPr>
         <w:t>click</w:t>
       </w:r>
+      <w:proofErr w:type="spellEnd"/>
       <w:proofErr w:type="gramEnd"/>
       <w:r>
         <w:rPr>
@@ -7410,12 +8117,12 @@
       <w:pPr>
         <w:pStyle w:val="titulo"/>
       </w:pPr>
-      <w:bookmarkStart w:id="8" w:name="_Toc162865896"/>
+      <w:bookmarkStart w:id="10" w:name="_Toc162944730"/>
       <w:r>
         <w:lastRenderedPageBreak/>
         <w:t>Perfil Estudiante</w:t>
       </w:r>
-      <w:bookmarkEnd w:id="8"/>
+      <w:bookmarkEnd w:id="10"/>
     </w:p>
     <w:p>
       <w:pPr>
@@ -7442,6 +8149,7 @@
         </w:rPr>
         <w:t xml:space="preserve">Para ir a la página del perfil del estudiante, debe dar </w:t>
       </w:r>
+      <w:proofErr w:type="spellStart"/>
       <w:proofErr w:type="gramStart"/>
       <w:r>
         <w:rPr>
@@ -7451,6 +8159,7 @@
         </w:rPr>
         <w:t>click</w:t>
       </w:r>
+      <w:proofErr w:type="spellEnd"/>
       <w:proofErr w:type="gramEnd"/>
       <w:r>
         <w:rPr>
@@ -7474,7 +8183,25 @@
           <w:sz w:val="24"/>
           <w:szCs w:val="24"/>
         </w:rPr>
-        <w:t xml:space="preserve"> el nombre completo del estudiante el cual abre un menú desplegable donde se debe dar click en el botón “Perfil” como se muestra a continuación.</w:t>
+        <w:t xml:space="preserve"> el nombre completo del estudiante el cual abre un menú desplegable donde se debe dar </w:t>
+      </w:r>
+      <w:proofErr w:type="spellStart"/>
+      <w:r>
+        <w:rPr>
+          <w:rFonts w:ascii="Times New Roman" w:hAnsi="Times New Roman" w:cs="Times New Roman"/>
+          <w:sz w:val="24"/>
+          <w:szCs w:val="24"/>
+        </w:rPr>
+        <w:t>click</w:t>
+      </w:r>
+      <w:proofErr w:type="spellEnd"/>
+      <w:r>
+        <w:rPr>
+          <w:rFonts w:ascii="Times New Roman" w:hAnsi="Times New Roman" w:cs="Times New Roman"/>
+          <w:sz w:val="24"/>
+          <w:szCs w:val="24"/>
+        </w:rPr>
+        <w:t xml:space="preserve"> en el botón “Perfil” como se muestra a continuación.</w:t>
       </w:r>
     </w:p>
     <w:p>
@@ -7658,7 +8385,7 @@
                     <pic:cNvPicPr/>
                   </pic:nvPicPr>
                   <pic:blipFill>
-                    <a:blip r:embed="rId40"/>
+                    <a:blip r:embed="rId41"/>
                     <a:stretch>
                       <a:fillRect/>
                     </a:stretch>
@@ -7753,7 +8480,7 @@
                     <pic:cNvPicPr/>
                   </pic:nvPicPr>
                   <pic:blipFill>
-                    <a:blip r:embed="rId41"/>
+                    <a:blip r:embed="rId42"/>
                     <a:stretch>
                       <a:fillRect/>
                     </a:stretch>
@@ -7784,7 +8511,7 @@
       </w:pPr>
     </w:p>
     <w:sectPr>
-      <w:footerReference w:type="default" r:id="rId42"/>
+      <w:footerReference w:type="default" r:id="rId43"/>
       <w:pgSz w:w="12240" w:h="15840"/>
       <w:pgMar w:top="1418" w:right="1418" w:bottom="1418" w:left="1418" w:header="708" w:footer="708" w:gutter="0"/>
       <w:pgNumType w:start="0"/>
@@ -7894,6 +8621,119 @@
 <file path=word/numbering.xml><?xml version="1.0" encoding="utf-8"?>
 <w:numbering xmlns:wpc="http://schemas.microsoft.com/office/word/2010/wordprocessingCanvas" xmlns:cx="http://schemas.microsoft.com/office/drawing/2014/chartex" xmlns:cx1="http://schemas.microsoft.com/office/drawing/2015/9/8/chartex" xmlns:cx2="http://schemas.microsoft.com/office/drawing/2015/10/21/chartex" xmlns:cx3="http://schemas.microsoft.com/office/drawing/2016/5/9/chartex" xmlns:cx4="http://schemas.microsoft.com/office/drawing/2016/5/10/chartex" xmlns:cx5="http://schemas.microsoft.com/office/drawing/2016/5/11/chartex" xmlns:cx6="http://schemas.microsoft.com/office/drawing/2016/5/12/chartex" xmlns:cx7="http://schemas.microsoft.com/office/drawing/2016/5/13/chartex" xmlns:cx8="http://schemas.microsoft.com/office/drawing/2016/5/14/chartex" xmlns:mc="http://schemas.openxmlformats.org/markup-compatibility/2006" xmlns:aink="http://schemas.microsoft.com/office/drawing/2016/ink" xmlns:am3d="http://schemas.microsoft.com/office/drawing/2017/model3d" xmlns:o="urn:schemas-microsoft-com:office:office" xmlns:oel="http://schemas.microsoft.com/office/2019/extlst" xmlns:r="http://schemas.openxmlformats.org/officeDocument/2006/relationships" xmlns:m="http://schemas.openxmlformats.org/officeDocument/2006/math" xmlns:v="urn:schemas-microsoft-com:vml" xmlns:wp14="http://schemas.microsoft.com/office/word/2010/wordprocessingDrawing" xmlns:wp="http://schemas.openxmlformats.org/drawingml/2006/wordprocessingDrawing" xmlns:w10="urn:schemas-microsoft-com:office:word" xmlns:w="http://schemas.openxmlformats.org/wordprocessingml/2006/main" xmlns:w14="http://schemas.microsoft.com/office/word/2010/wordml" xmlns:w15="http://schemas.microsoft.com/office/word/2012/wordml" xmlns:w16cex="http://schemas.microsoft.com/office/word/2018/wordml/cex" xmlns:w16cid="http://schemas.microsoft.com/office/word/2016/wordml/cid" xmlns:w16="http://schemas.microsoft.com/office/word/2018/wordml" xmlns:w16sdtdh="http://schemas.microsoft.com/office/word/2020/wordml/sdtdatahash" xmlns:w16se="http://schemas.microsoft.com/office/word/2015/wordml/symex" xmlns:wpg="http://schemas.microsoft.com/office/word/2010/wordprocessingGroup" xmlns:wpi="http://schemas.microsoft.com/office/word/2010/wordprocessingInk" xmlns:wne="http://schemas.microsoft.com/office/word/2006/wordml" xmlns:wps="http://schemas.microsoft.com/office/word/2010/wordprocessingShape" mc:Ignorable="w14 w15 w16se w16cid w16 w16cex w16sdtdh wp14">
   <w:abstractNum w:abstractNumId="0" w15:restartNumberingAfterBreak="0">
+    <w:nsid w:val="0BAD198B"/>
+    <w:multiLevelType w:val="hybridMultilevel"/>
+    <w:tmpl w:val="24AC327A"/>
+    <w:lvl w:ilvl="0" w:tplc="240A0001">
+      <w:start w:val="1"/>
+      <w:numFmt w:val="bullet"/>
+      <w:lvlText w:val=""/>
+      <w:lvlJc w:val="left"/>
+      <w:pPr>
+        <w:ind w:left="720" w:hanging="360"/>
+      </w:pPr>
+      <w:rPr>
+        <w:rFonts w:ascii="Symbol" w:hAnsi="Symbol" w:hint="default"/>
+      </w:rPr>
+    </w:lvl>
+    <w:lvl w:ilvl="1" w:tplc="240A0003" w:tentative="1">
+      <w:start w:val="1"/>
+      <w:numFmt w:val="bullet"/>
+      <w:lvlText w:val="o"/>
+      <w:lvlJc w:val="left"/>
+      <w:pPr>
+        <w:ind w:left="1440" w:hanging="360"/>
+      </w:pPr>
+      <w:rPr>
+        <w:rFonts w:ascii="Courier New" w:hAnsi="Courier New" w:cs="Courier New" w:hint="default"/>
+      </w:rPr>
+    </w:lvl>
+    <w:lvl w:ilvl="2" w:tplc="240A0005" w:tentative="1">
+      <w:start w:val="1"/>
+      <w:numFmt w:val="bullet"/>
+      <w:lvlText w:val=""/>
+      <w:lvlJc w:val="left"/>
+      <w:pPr>
+        <w:ind w:left="2160" w:hanging="360"/>
+      </w:pPr>
+      <w:rPr>
+        <w:rFonts w:ascii="Wingdings" w:hAnsi="Wingdings" w:hint="default"/>
+      </w:rPr>
+    </w:lvl>
+    <w:lvl w:ilvl="3" w:tplc="240A0001" w:tentative="1">
+      <w:start w:val="1"/>
+      <w:numFmt w:val="bullet"/>
+      <w:lvlText w:val=""/>
+      <w:lvlJc w:val="left"/>
+      <w:pPr>
+        <w:ind w:left="2880" w:hanging="360"/>
+      </w:pPr>
+      <w:rPr>
+        <w:rFonts w:ascii="Symbol" w:hAnsi="Symbol" w:hint="default"/>
+      </w:rPr>
+    </w:lvl>
+    <w:lvl w:ilvl="4" w:tplc="240A0003" w:tentative="1">
+      <w:start w:val="1"/>
+      <w:numFmt w:val="bullet"/>
+      <w:lvlText w:val="o"/>
+      <w:lvlJc w:val="left"/>
+      <w:pPr>
+        <w:ind w:left="3600" w:hanging="360"/>
+      </w:pPr>
+      <w:rPr>
+        <w:rFonts w:ascii="Courier New" w:hAnsi="Courier New" w:cs="Courier New" w:hint="default"/>
+      </w:rPr>
+    </w:lvl>
+    <w:lvl w:ilvl="5" w:tplc="240A0005" w:tentative="1">
+      <w:start w:val="1"/>
+      <w:numFmt w:val="bullet"/>
+      <w:lvlText w:val=""/>
+      <w:lvlJc w:val="left"/>
+      <w:pPr>
+        <w:ind w:left="4320" w:hanging="360"/>
+      </w:pPr>
+      <w:rPr>
+        <w:rFonts w:ascii="Wingdings" w:hAnsi="Wingdings" w:hint="default"/>
+      </w:rPr>
+    </w:lvl>
+    <w:lvl w:ilvl="6" w:tplc="240A0001" w:tentative="1">
+      <w:start w:val="1"/>
+      <w:numFmt w:val="bullet"/>
+      <w:lvlText w:val=""/>
+      <w:lvlJc w:val="left"/>
+      <w:pPr>
+        <w:ind w:left="5040" w:hanging="360"/>
+      </w:pPr>
+      <w:rPr>
+        <w:rFonts w:ascii="Symbol" w:hAnsi="Symbol" w:hint="default"/>
+      </w:rPr>
+    </w:lvl>
+    <w:lvl w:ilvl="7" w:tplc="240A0003" w:tentative="1">
+      <w:start w:val="1"/>
+      <w:numFmt w:val="bullet"/>
+      <w:lvlText w:val="o"/>
+      <w:lvlJc w:val="left"/>
+      <w:pPr>
+        <w:ind w:left="5760" w:hanging="360"/>
+      </w:pPr>
+      <w:rPr>
+        <w:rFonts w:ascii="Courier New" w:hAnsi="Courier New" w:cs="Courier New" w:hint="default"/>
+      </w:rPr>
+    </w:lvl>
+    <w:lvl w:ilvl="8" w:tplc="240A0005" w:tentative="1">
+      <w:start w:val="1"/>
+      <w:numFmt w:val="bullet"/>
+      <w:lvlText w:val=""/>
+      <w:lvlJc w:val="left"/>
+      <w:pPr>
+        <w:ind w:left="6480" w:hanging="360"/>
+      </w:pPr>
+      <w:rPr>
+        <w:rFonts w:ascii="Wingdings" w:hAnsi="Wingdings" w:hint="default"/>
+      </w:rPr>
+    </w:lvl>
+  </w:abstractNum>
+  <w:abstractNum w:abstractNumId="1" w15:restartNumberingAfterBreak="0">
     <w:nsid w:val="36B73E8A"/>
     <w:multiLevelType w:val="hybridMultilevel"/>
     <w:tmpl w:val="0DFAAFAA"/>
@@ -7980,6 +8820,9 @@
     </w:lvl>
   </w:abstractNum>
   <w:num w:numId="1" w16cid:durableId="332070989">
+    <w:abstractNumId w:val="1"/>
+  </w:num>
+  <w:num w:numId="2" w16cid:durableId="1911961356">
     <w:abstractNumId w:val="0"/>
   </w:num>
 </w:numbering>

</xml_diff>